<commit_message>
Update Aha Solution that is deleted
</commit_message>
<xml_diff>
--- a/Aha_SRS.docx
+++ b/Aha_SRS.docx
@@ -9,6 +9,7 @@
           <w:rFonts w:ascii="Times New Roman" w:hAnsi="Times New Roman"/>
         </w:rPr>
       </w:pPr>
+      <w:bookmarkStart w:id="0" w:name="_GoBack"/>
     </w:p>
     <w:p>
       <w:pPr>
@@ -196,7 +197,7 @@
           </mc:Choice>
           <mc:Fallback>
             <w:pict>
-              <v:line w14:anchorId="5448A997" id="Line 7" o:spid="_x0000_s1026" style="position:absolute;flip:x;z-index:251652608;visibility:visible;mso-wrap-style:square;mso-width-percent:0;mso-height-percent:0;mso-wrap-distance-left:9pt;mso-wrap-distance-top:0;mso-wrap-distance-right:9pt;mso-wrap-distance-bottom:0;mso-position-horizontal:absolute;mso-position-horizontal-relative:text;mso-position-vertical:absolute;mso-position-vertical-relative:text;mso-width-percent:0;mso-height-percent:0;mso-width-relative:page;mso-height-relative:page" from="162pt,3.3pt" to="486pt,3.3pt" o:gfxdata="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" strokecolor="#8eaadb [1944]" strokeweight="2pt"/>
+              <v:line w14:anchorId="33AEE32A" id="Line 7" o:spid="_x0000_s1026" style="position:absolute;flip:x;z-index:251652608;visibility:visible;mso-wrap-style:square;mso-width-percent:0;mso-height-percent:0;mso-wrap-distance-left:9pt;mso-wrap-distance-top:0;mso-wrap-distance-right:9pt;mso-wrap-distance-bottom:0;mso-position-horizontal:absolute;mso-position-horizontal-relative:text;mso-position-vertical:absolute;mso-position-vertical-relative:text;mso-width-percent:0;mso-height-percent:0;mso-width-relative:page;mso-height-relative:page" from="162pt,3.3pt" to="486pt,3.3pt" o:gfxdata="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" strokecolor="#8eaadb [1944]" strokeweight="2pt"/>
             </w:pict>
           </mc:Fallback>
         </mc:AlternateContent>
@@ -469,7 +470,7 @@
           <w:szCs w:val="22"/>
           <w:lang w:val="en-US"/>
         </w:rPr>
-        <w:t>25 July 2018</w:t>
+        <w:t>26 July 2018</w:t>
       </w:r>
       <w:r>
         <w:rPr>
@@ -577,8 +578,8 @@
           <w:rFonts w:asciiTheme="minorHAnsi" w:eastAsiaTheme="minorEastAsia" w:hAnsiTheme="minorHAnsi" w:cstheme="minorBidi"/>
           <w:noProof/>
           <w:color w:val="auto"/>
-          <w:sz w:val="24"/>
-          <w:lang w:val="en-US" w:eastAsia="ja-JP"/>
+          <w:szCs w:val="22"/>
+          <w:lang w:val="en-US" w:eastAsia="en-US"/>
         </w:rPr>
       </w:pPr>
       <w:r>
@@ -599,7 +600,7 @@
         </w:rPr>
         <w:fldChar w:fldCharType="separate"/>
       </w:r>
-      <w:hyperlink w:anchor="_Toc520293768" w:history="1">
+      <w:hyperlink w:anchor="_Toc520366031" w:history="1">
         <w:r>
           <w:rPr>
             <w:rStyle w:val="Hyperlink"/>
@@ -614,8 +615,8 @@
             <w:rFonts w:asciiTheme="minorHAnsi" w:eastAsiaTheme="minorEastAsia" w:hAnsiTheme="minorHAnsi" w:cstheme="minorBidi"/>
             <w:noProof/>
             <w:color w:val="auto"/>
-            <w:sz w:val="24"/>
-            <w:lang w:val="en-US" w:eastAsia="ja-JP"/>
+            <w:szCs w:val="22"/>
+            <w:lang w:val="en-US" w:eastAsia="en-US"/>
           </w:rPr>
           <w:tab/>
         </w:r>
@@ -647,7 +648,7 @@
             <w:noProof/>
             <w:webHidden/>
           </w:rPr>
-          <w:instrText xml:space="preserve"> PAGEREF _Toc520293768 \h </w:instrText>
+          <w:instrText xml:space="preserve"> PAGEREF _Toc520366031 \h </w:instrText>
         </w:r>
         <w:r>
           <w:rPr>
@@ -682,18 +683,18 @@
       <w:pPr>
         <w:pStyle w:val="TOC2"/>
         <w:tabs>
-          <w:tab w:val="left" w:pos="960"/>
+          <w:tab w:val="left" w:pos="880"/>
           <w:tab w:val="right" w:leader="dot" w:pos="9685"/>
         </w:tabs>
         <w:rPr>
           <w:rFonts w:asciiTheme="minorHAnsi" w:eastAsiaTheme="minorEastAsia" w:hAnsiTheme="minorHAnsi" w:cstheme="minorBidi"/>
           <w:noProof/>
           <w:color w:val="auto"/>
-          <w:sz w:val="24"/>
-          <w:lang w:val="en-US" w:eastAsia="ja-JP"/>
+          <w:szCs w:val="22"/>
+          <w:lang w:val="en-US" w:eastAsia="en-US"/>
         </w:rPr>
       </w:pPr>
-      <w:hyperlink w:anchor="_Toc520293769" w:history="1">
+      <w:hyperlink w:anchor="_Toc520366032" w:history="1">
         <w:r>
           <w:rPr>
             <w:rStyle w:val="Hyperlink"/>
@@ -707,8 +708,8 @@
             <w:rFonts w:asciiTheme="minorHAnsi" w:eastAsiaTheme="minorEastAsia" w:hAnsiTheme="minorHAnsi" w:cstheme="minorBidi"/>
             <w:noProof/>
             <w:color w:val="auto"/>
-            <w:sz w:val="24"/>
-            <w:lang w:val="en-US" w:eastAsia="ja-JP"/>
+            <w:szCs w:val="22"/>
+            <w:lang w:val="en-US" w:eastAsia="en-US"/>
           </w:rPr>
           <w:tab/>
         </w:r>
@@ -739,7 +740,7 @@
             <w:noProof/>
             <w:webHidden/>
           </w:rPr>
-          <w:instrText xml:space="preserve"> PAGEREF _Toc520293769 \h </w:instrText>
+          <w:instrText xml:space="preserve"> PAGEREF _Toc520366032 \h </w:instrText>
         </w:r>
         <w:r>
           <w:rPr>
@@ -774,18 +775,18 @@
       <w:pPr>
         <w:pStyle w:val="TOC2"/>
         <w:tabs>
-          <w:tab w:val="left" w:pos="960"/>
+          <w:tab w:val="left" w:pos="880"/>
           <w:tab w:val="right" w:leader="dot" w:pos="9685"/>
         </w:tabs>
         <w:rPr>
           <w:rFonts w:asciiTheme="minorHAnsi" w:eastAsiaTheme="minorEastAsia" w:hAnsiTheme="minorHAnsi" w:cstheme="minorBidi"/>
           <w:noProof/>
           <w:color w:val="auto"/>
-          <w:sz w:val="24"/>
-          <w:lang w:val="en-US" w:eastAsia="ja-JP"/>
+          <w:szCs w:val="22"/>
+          <w:lang w:val="en-US" w:eastAsia="en-US"/>
         </w:rPr>
       </w:pPr>
-      <w:hyperlink w:anchor="_Toc520293770" w:history="1">
+      <w:hyperlink w:anchor="_Toc520366033" w:history="1">
         <w:r>
           <w:rPr>
             <w:rStyle w:val="Hyperlink"/>
@@ -799,8 +800,8 @@
             <w:rFonts w:asciiTheme="minorHAnsi" w:eastAsiaTheme="minorEastAsia" w:hAnsiTheme="minorHAnsi" w:cstheme="minorBidi"/>
             <w:noProof/>
             <w:color w:val="auto"/>
-            <w:sz w:val="24"/>
-            <w:lang w:val="en-US" w:eastAsia="ja-JP"/>
+            <w:szCs w:val="22"/>
+            <w:lang w:val="en-US" w:eastAsia="en-US"/>
           </w:rPr>
           <w:tab/>
         </w:r>
@@ -831,7 +832,7 @@
             <w:noProof/>
             <w:webHidden/>
           </w:rPr>
-          <w:instrText xml:space="preserve"> PAGEREF _Toc520293770 \h </w:instrText>
+          <w:instrText xml:space="preserve"> PAGEREF _Toc520366033 \h </w:instrText>
         </w:r>
         <w:r>
           <w:rPr>
@@ -866,18 +867,18 @@
       <w:pPr>
         <w:pStyle w:val="TOC2"/>
         <w:tabs>
-          <w:tab w:val="left" w:pos="960"/>
+          <w:tab w:val="left" w:pos="880"/>
           <w:tab w:val="right" w:leader="dot" w:pos="9685"/>
         </w:tabs>
         <w:rPr>
           <w:rFonts w:asciiTheme="minorHAnsi" w:eastAsiaTheme="minorEastAsia" w:hAnsiTheme="minorHAnsi" w:cstheme="minorBidi"/>
           <w:noProof/>
           <w:color w:val="auto"/>
-          <w:sz w:val="24"/>
-          <w:lang w:val="en-US" w:eastAsia="ja-JP"/>
+          <w:szCs w:val="22"/>
+          <w:lang w:val="en-US" w:eastAsia="en-US"/>
         </w:rPr>
       </w:pPr>
-      <w:hyperlink w:anchor="_Toc520293771" w:history="1">
+      <w:hyperlink w:anchor="_Toc520366034" w:history="1">
         <w:r>
           <w:rPr>
             <w:rStyle w:val="Hyperlink"/>
@@ -891,8 +892,8 @@
             <w:rFonts w:asciiTheme="minorHAnsi" w:eastAsiaTheme="minorEastAsia" w:hAnsiTheme="minorHAnsi" w:cstheme="minorBidi"/>
             <w:noProof/>
             <w:color w:val="auto"/>
-            <w:sz w:val="24"/>
-            <w:lang w:val="en-US" w:eastAsia="ja-JP"/>
+            <w:szCs w:val="22"/>
+            <w:lang w:val="en-US" w:eastAsia="en-US"/>
           </w:rPr>
           <w:tab/>
         </w:r>
@@ -923,7 +924,7 @@
             <w:noProof/>
             <w:webHidden/>
           </w:rPr>
-          <w:instrText xml:space="preserve"> PAGEREF _Toc520293771 \h </w:instrText>
+          <w:instrText xml:space="preserve"> PAGEREF _Toc520366034 \h </w:instrText>
         </w:r>
         <w:r>
           <w:rPr>
@@ -958,18 +959,18 @@
       <w:pPr>
         <w:pStyle w:val="TOC2"/>
         <w:tabs>
-          <w:tab w:val="left" w:pos="960"/>
+          <w:tab w:val="left" w:pos="880"/>
           <w:tab w:val="right" w:leader="dot" w:pos="9685"/>
         </w:tabs>
         <w:rPr>
           <w:rFonts w:asciiTheme="minorHAnsi" w:eastAsiaTheme="minorEastAsia" w:hAnsiTheme="minorHAnsi" w:cstheme="minorBidi"/>
           <w:noProof/>
           <w:color w:val="auto"/>
-          <w:sz w:val="24"/>
-          <w:lang w:val="en-US" w:eastAsia="ja-JP"/>
+          <w:szCs w:val="22"/>
+          <w:lang w:val="en-US" w:eastAsia="en-US"/>
         </w:rPr>
       </w:pPr>
-      <w:hyperlink w:anchor="_Toc520293772" w:history="1">
+      <w:hyperlink w:anchor="_Toc520366035" w:history="1">
         <w:r>
           <w:rPr>
             <w:rStyle w:val="Hyperlink"/>
@@ -983,8 +984,8 @@
             <w:rFonts w:asciiTheme="minorHAnsi" w:eastAsiaTheme="minorEastAsia" w:hAnsiTheme="minorHAnsi" w:cstheme="minorBidi"/>
             <w:noProof/>
             <w:color w:val="auto"/>
-            <w:sz w:val="24"/>
-            <w:lang w:val="en-US" w:eastAsia="ja-JP"/>
+            <w:szCs w:val="22"/>
+            <w:lang w:val="en-US" w:eastAsia="en-US"/>
           </w:rPr>
           <w:tab/>
         </w:r>
@@ -1015,7 +1016,7 @@
             <w:noProof/>
             <w:webHidden/>
           </w:rPr>
-          <w:instrText xml:space="preserve"> PAGEREF _Toc520293772 \h </w:instrText>
+          <w:instrText xml:space="preserve"> PAGEREF _Toc520366035 \h </w:instrText>
         </w:r>
         <w:r>
           <w:rPr>
@@ -1050,18 +1051,18 @@
       <w:pPr>
         <w:pStyle w:val="TOC2"/>
         <w:tabs>
-          <w:tab w:val="left" w:pos="960"/>
+          <w:tab w:val="left" w:pos="880"/>
           <w:tab w:val="right" w:leader="dot" w:pos="9685"/>
         </w:tabs>
         <w:rPr>
           <w:rFonts w:asciiTheme="minorHAnsi" w:eastAsiaTheme="minorEastAsia" w:hAnsiTheme="minorHAnsi" w:cstheme="minorBidi"/>
           <w:noProof/>
           <w:color w:val="auto"/>
-          <w:sz w:val="24"/>
-          <w:lang w:val="en-US" w:eastAsia="ja-JP"/>
+          <w:szCs w:val="22"/>
+          <w:lang w:val="en-US" w:eastAsia="en-US"/>
         </w:rPr>
       </w:pPr>
-      <w:hyperlink w:anchor="_Toc520293773" w:history="1">
+      <w:hyperlink w:anchor="_Toc520366036" w:history="1">
         <w:r>
           <w:rPr>
             <w:rStyle w:val="Hyperlink"/>
@@ -1075,8 +1076,8 @@
             <w:rFonts w:asciiTheme="minorHAnsi" w:eastAsiaTheme="minorEastAsia" w:hAnsiTheme="minorHAnsi" w:cstheme="minorBidi"/>
             <w:noProof/>
             <w:color w:val="auto"/>
-            <w:sz w:val="24"/>
-            <w:lang w:val="en-US" w:eastAsia="ja-JP"/>
+            <w:szCs w:val="22"/>
+            <w:lang w:val="en-US" w:eastAsia="en-US"/>
           </w:rPr>
           <w:tab/>
         </w:r>
@@ -1107,7 +1108,7 @@
             <w:noProof/>
             <w:webHidden/>
           </w:rPr>
-          <w:instrText xml:space="preserve"> PAGEREF _Toc520293773 \h </w:instrText>
+          <w:instrText xml:space="preserve"> PAGEREF _Toc520366036 \h </w:instrText>
         </w:r>
         <w:r>
           <w:rPr>
@@ -1142,18 +1143,18 @@
       <w:pPr>
         <w:pStyle w:val="TOC2"/>
         <w:tabs>
-          <w:tab w:val="left" w:pos="960"/>
+          <w:tab w:val="left" w:pos="880"/>
           <w:tab w:val="right" w:leader="dot" w:pos="9685"/>
         </w:tabs>
         <w:rPr>
           <w:rFonts w:asciiTheme="minorHAnsi" w:eastAsiaTheme="minorEastAsia" w:hAnsiTheme="minorHAnsi" w:cstheme="minorBidi"/>
           <w:noProof/>
           <w:color w:val="auto"/>
-          <w:sz w:val="24"/>
-          <w:lang w:val="en-US" w:eastAsia="ja-JP"/>
+          <w:szCs w:val="22"/>
+          <w:lang w:val="en-US" w:eastAsia="en-US"/>
         </w:rPr>
       </w:pPr>
-      <w:hyperlink w:anchor="_Toc520293774" w:history="1">
+      <w:hyperlink w:anchor="_Toc520366037" w:history="1">
         <w:r>
           <w:rPr>
             <w:rStyle w:val="Hyperlink"/>
@@ -1167,8 +1168,8 @@
             <w:rFonts w:asciiTheme="minorHAnsi" w:eastAsiaTheme="minorEastAsia" w:hAnsiTheme="minorHAnsi" w:cstheme="minorBidi"/>
             <w:noProof/>
             <w:color w:val="auto"/>
-            <w:sz w:val="24"/>
-            <w:lang w:val="en-US" w:eastAsia="ja-JP"/>
+            <w:szCs w:val="22"/>
+            <w:lang w:val="en-US" w:eastAsia="en-US"/>
           </w:rPr>
           <w:tab/>
         </w:r>
@@ -1199,7 +1200,7 @@
             <w:noProof/>
             <w:webHidden/>
           </w:rPr>
-          <w:instrText xml:space="preserve"> PAGEREF _Toc520293774 \h </w:instrText>
+          <w:instrText xml:space="preserve"> PAGEREF _Toc520366037 \h </w:instrText>
         </w:r>
         <w:r>
           <w:rPr>
@@ -1234,18 +1235,18 @@
       <w:pPr>
         <w:pStyle w:val="TOC2"/>
         <w:tabs>
-          <w:tab w:val="left" w:pos="960"/>
+          <w:tab w:val="left" w:pos="880"/>
           <w:tab w:val="right" w:leader="dot" w:pos="9685"/>
         </w:tabs>
         <w:rPr>
           <w:rFonts w:asciiTheme="minorHAnsi" w:eastAsiaTheme="minorEastAsia" w:hAnsiTheme="minorHAnsi" w:cstheme="minorBidi"/>
           <w:noProof/>
           <w:color w:val="auto"/>
-          <w:sz w:val="24"/>
-          <w:lang w:val="en-US" w:eastAsia="ja-JP"/>
+          <w:szCs w:val="22"/>
+          <w:lang w:val="en-US" w:eastAsia="en-US"/>
         </w:rPr>
       </w:pPr>
-      <w:hyperlink w:anchor="_Toc520293775" w:history="1">
+      <w:hyperlink w:anchor="_Toc520366038" w:history="1">
         <w:r>
           <w:rPr>
             <w:rStyle w:val="Hyperlink"/>
@@ -1259,8 +1260,8 @@
             <w:rFonts w:asciiTheme="minorHAnsi" w:eastAsiaTheme="minorEastAsia" w:hAnsiTheme="minorHAnsi" w:cstheme="minorBidi"/>
             <w:noProof/>
             <w:color w:val="auto"/>
-            <w:sz w:val="24"/>
-            <w:lang w:val="en-US" w:eastAsia="ja-JP"/>
+            <w:szCs w:val="22"/>
+            <w:lang w:val="en-US" w:eastAsia="en-US"/>
           </w:rPr>
           <w:tab/>
         </w:r>
@@ -1291,7 +1292,7 @@
             <w:noProof/>
             <w:webHidden/>
           </w:rPr>
-          <w:instrText xml:space="preserve"> PAGEREF _Toc520293775 \h </w:instrText>
+          <w:instrText xml:space="preserve"> PAGEREF _Toc520366038 \h </w:instrText>
         </w:r>
         <w:r>
           <w:rPr>
@@ -1326,18 +1327,18 @@
       <w:pPr>
         <w:pStyle w:val="TOC2"/>
         <w:tabs>
-          <w:tab w:val="left" w:pos="960"/>
+          <w:tab w:val="left" w:pos="880"/>
           <w:tab w:val="right" w:leader="dot" w:pos="9685"/>
         </w:tabs>
         <w:rPr>
           <w:rFonts w:asciiTheme="minorHAnsi" w:eastAsiaTheme="minorEastAsia" w:hAnsiTheme="minorHAnsi" w:cstheme="minorBidi"/>
           <w:noProof/>
           <w:color w:val="auto"/>
-          <w:sz w:val="24"/>
-          <w:lang w:val="en-US" w:eastAsia="ja-JP"/>
+          <w:szCs w:val="22"/>
+          <w:lang w:val="en-US" w:eastAsia="en-US"/>
         </w:rPr>
       </w:pPr>
-      <w:hyperlink w:anchor="_Toc520293776" w:history="1">
+      <w:hyperlink w:anchor="_Toc520366039" w:history="1">
         <w:r>
           <w:rPr>
             <w:rStyle w:val="Hyperlink"/>
@@ -1351,8 +1352,8 @@
             <w:rFonts w:asciiTheme="minorHAnsi" w:eastAsiaTheme="minorEastAsia" w:hAnsiTheme="minorHAnsi" w:cstheme="minorBidi"/>
             <w:noProof/>
             <w:color w:val="auto"/>
-            <w:sz w:val="24"/>
-            <w:lang w:val="en-US" w:eastAsia="ja-JP"/>
+            <w:szCs w:val="22"/>
+            <w:lang w:val="en-US" w:eastAsia="en-US"/>
           </w:rPr>
           <w:tab/>
         </w:r>
@@ -1383,7 +1384,7 @@
             <w:noProof/>
             <w:webHidden/>
           </w:rPr>
-          <w:instrText xml:space="preserve"> PAGEREF _Toc520293776 \h </w:instrText>
+          <w:instrText xml:space="preserve"> PAGEREF _Toc520366039 \h </w:instrText>
         </w:r>
         <w:r>
           <w:rPr>
@@ -1425,11 +1426,11 @@
           <w:rFonts w:asciiTheme="minorHAnsi" w:eastAsiaTheme="minorEastAsia" w:hAnsiTheme="minorHAnsi" w:cstheme="minorBidi"/>
           <w:noProof/>
           <w:color w:val="auto"/>
-          <w:sz w:val="24"/>
-          <w:lang w:val="en-US" w:eastAsia="ja-JP"/>
+          <w:szCs w:val="22"/>
+          <w:lang w:val="en-US" w:eastAsia="en-US"/>
         </w:rPr>
       </w:pPr>
-      <w:hyperlink w:anchor="_Toc520293777" w:history="1">
+      <w:hyperlink w:anchor="_Toc520366040" w:history="1">
         <w:r>
           <w:rPr>
             <w:rStyle w:val="Hyperlink"/>
@@ -1444,8 +1445,8 @@
             <w:rFonts w:asciiTheme="minorHAnsi" w:eastAsiaTheme="minorEastAsia" w:hAnsiTheme="minorHAnsi" w:cstheme="minorBidi"/>
             <w:noProof/>
             <w:color w:val="auto"/>
-            <w:sz w:val="24"/>
-            <w:lang w:val="en-US" w:eastAsia="ja-JP"/>
+            <w:szCs w:val="22"/>
+            <w:lang w:val="en-US" w:eastAsia="en-US"/>
           </w:rPr>
           <w:tab/>
         </w:r>
@@ -1477,7 +1478,7 @@
             <w:noProof/>
             <w:webHidden/>
           </w:rPr>
-          <w:instrText xml:space="preserve"> PAGEREF _Toc520293777 \h </w:instrText>
+          <w:instrText xml:space="preserve"> PAGEREF _Toc520366040 \h </w:instrText>
         </w:r>
         <w:r>
           <w:rPr>
@@ -1512,18 +1513,18 @@
       <w:pPr>
         <w:pStyle w:val="TOC2"/>
         <w:tabs>
-          <w:tab w:val="left" w:pos="960"/>
+          <w:tab w:val="left" w:pos="880"/>
           <w:tab w:val="right" w:leader="dot" w:pos="9685"/>
         </w:tabs>
         <w:rPr>
           <w:rFonts w:asciiTheme="minorHAnsi" w:eastAsiaTheme="minorEastAsia" w:hAnsiTheme="minorHAnsi" w:cstheme="minorBidi"/>
           <w:noProof/>
           <w:color w:val="auto"/>
-          <w:sz w:val="24"/>
-          <w:lang w:val="en-US" w:eastAsia="ja-JP"/>
+          <w:szCs w:val="22"/>
+          <w:lang w:val="en-US" w:eastAsia="en-US"/>
         </w:rPr>
       </w:pPr>
-      <w:hyperlink w:anchor="_Toc520293778" w:history="1">
+      <w:hyperlink w:anchor="_Toc520366041" w:history="1">
         <w:r>
           <w:rPr>
             <w:rStyle w:val="Hyperlink"/>
@@ -1537,8 +1538,8 @@
             <w:rFonts w:asciiTheme="minorHAnsi" w:eastAsiaTheme="minorEastAsia" w:hAnsiTheme="minorHAnsi" w:cstheme="minorBidi"/>
             <w:noProof/>
             <w:color w:val="auto"/>
-            <w:sz w:val="24"/>
-            <w:lang w:val="en-US" w:eastAsia="ja-JP"/>
+            <w:szCs w:val="22"/>
+            <w:lang w:val="en-US" w:eastAsia="en-US"/>
           </w:rPr>
           <w:tab/>
         </w:r>
@@ -1570,7 +1571,7 @@
             <w:noProof/>
             <w:webHidden/>
           </w:rPr>
-          <w:instrText xml:space="preserve"> PAGEREF _Toc520293778 \h </w:instrText>
+          <w:instrText xml:space="preserve"> PAGEREF _Toc520366041 \h </w:instrText>
         </w:r>
         <w:r>
           <w:rPr>
@@ -1605,18 +1606,18 @@
       <w:pPr>
         <w:pStyle w:val="TOC2"/>
         <w:tabs>
-          <w:tab w:val="left" w:pos="960"/>
+          <w:tab w:val="left" w:pos="880"/>
           <w:tab w:val="right" w:leader="dot" w:pos="9685"/>
         </w:tabs>
         <w:rPr>
           <w:rFonts w:asciiTheme="minorHAnsi" w:eastAsiaTheme="minorEastAsia" w:hAnsiTheme="minorHAnsi" w:cstheme="minorBidi"/>
           <w:noProof/>
           <w:color w:val="auto"/>
-          <w:sz w:val="24"/>
-          <w:lang w:val="en-US" w:eastAsia="ja-JP"/>
+          <w:szCs w:val="22"/>
+          <w:lang w:val="en-US" w:eastAsia="en-US"/>
         </w:rPr>
       </w:pPr>
-      <w:hyperlink w:anchor="_Toc520293779" w:history="1">
+      <w:hyperlink w:anchor="_Toc520366042" w:history="1">
         <w:r>
           <w:rPr>
             <w:rStyle w:val="Hyperlink"/>
@@ -1631,8 +1632,8 @@
             <w:rFonts w:asciiTheme="minorHAnsi" w:eastAsiaTheme="minorEastAsia" w:hAnsiTheme="minorHAnsi" w:cstheme="minorBidi"/>
             <w:noProof/>
             <w:color w:val="auto"/>
-            <w:sz w:val="24"/>
-            <w:lang w:val="en-US" w:eastAsia="ja-JP"/>
+            <w:szCs w:val="22"/>
+            <w:lang w:val="en-US" w:eastAsia="en-US"/>
           </w:rPr>
           <w:tab/>
         </w:r>
@@ -1664,7 +1665,7 @@
             <w:noProof/>
             <w:webHidden/>
           </w:rPr>
-          <w:instrText xml:space="preserve"> PAGEREF _Toc520293779 \h </w:instrText>
+          <w:instrText xml:space="preserve"> PAGEREF _Toc520366042 \h </w:instrText>
         </w:r>
         <w:r>
           <w:rPr>
@@ -1699,18 +1700,18 @@
       <w:pPr>
         <w:pStyle w:val="TOC2"/>
         <w:tabs>
-          <w:tab w:val="left" w:pos="960"/>
+          <w:tab w:val="left" w:pos="880"/>
           <w:tab w:val="right" w:leader="dot" w:pos="9685"/>
         </w:tabs>
         <w:rPr>
           <w:rFonts w:asciiTheme="minorHAnsi" w:eastAsiaTheme="minorEastAsia" w:hAnsiTheme="minorHAnsi" w:cstheme="minorBidi"/>
           <w:noProof/>
           <w:color w:val="auto"/>
-          <w:sz w:val="24"/>
-          <w:lang w:val="en-US" w:eastAsia="ja-JP"/>
+          <w:szCs w:val="22"/>
+          <w:lang w:val="en-US" w:eastAsia="en-US"/>
         </w:rPr>
       </w:pPr>
-      <w:hyperlink w:anchor="_Toc520293780" w:history="1">
+      <w:hyperlink w:anchor="_Toc520366043" w:history="1">
         <w:r>
           <w:rPr>
             <w:rStyle w:val="Hyperlink"/>
@@ -1725,8 +1726,8 @@
             <w:rFonts w:asciiTheme="minorHAnsi" w:eastAsiaTheme="minorEastAsia" w:hAnsiTheme="minorHAnsi" w:cstheme="minorBidi"/>
             <w:noProof/>
             <w:color w:val="auto"/>
-            <w:sz w:val="24"/>
-            <w:lang w:val="en-US" w:eastAsia="ja-JP"/>
+            <w:szCs w:val="22"/>
+            <w:lang w:val="en-US" w:eastAsia="en-US"/>
           </w:rPr>
           <w:tab/>
         </w:r>
@@ -1758,7 +1759,7 @@
             <w:noProof/>
             <w:webHidden/>
           </w:rPr>
-          <w:instrText xml:space="preserve"> PAGEREF _Toc520293780 \h </w:instrText>
+          <w:instrText xml:space="preserve"> PAGEREF _Toc520366043 \h </w:instrText>
         </w:r>
         <w:r>
           <w:rPr>
@@ -1778,7 +1779,7 @@
             <w:noProof/>
             <w:webHidden/>
           </w:rPr>
-          <w:t>6</w:t>
+          <w:t>5</w:t>
         </w:r>
         <w:r>
           <w:rPr>
@@ -1800,11 +1801,11 @@
           <w:rFonts w:asciiTheme="minorHAnsi" w:eastAsiaTheme="minorEastAsia" w:hAnsiTheme="minorHAnsi" w:cstheme="minorBidi"/>
           <w:noProof/>
           <w:color w:val="auto"/>
-          <w:sz w:val="24"/>
-          <w:lang w:val="en-US" w:eastAsia="ja-JP"/>
+          <w:szCs w:val="22"/>
+          <w:lang w:val="en-US" w:eastAsia="en-US"/>
         </w:rPr>
       </w:pPr>
-      <w:hyperlink w:anchor="_Toc520293781" w:history="1">
+      <w:hyperlink w:anchor="_Toc520366044" w:history="1">
         <w:r>
           <w:rPr>
             <w:rStyle w:val="Hyperlink"/>
@@ -1819,8 +1820,102 @@
             <w:rFonts w:asciiTheme="minorHAnsi" w:eastAsiaTheme="minorEastAsia" w:hAnsiTheme="minorHAnsi" w:cstheme="minorBidi"/>
             <w:noProof/>
             <w:color w:val="auto"/>
-            <w:sz w:val="24"/>
-            <w:lang w:val="en-US" w:eastAsia="ja-JP"/>
+            <w:szCs w:val="22"/>
+            <w:lang w:val="en-US" w:eastAsia="en-US"/>
+          </w:rPr>
+          <w:tab/>
+        </w:r>
+        <w:r>
+          <w:rPr>
+            <w:rStyle w:val="Hyperlink"/>
+            <w:rFonts w:ascii="Times New Roman" w:hAnsi="Times New Roman"/>
+            <w:noProof/>
+            <w:lang w:val="en-US"/>
+          </w:rPr>
+          <w:t>SYSTEM ARCHITECTURE</w:t>
+        </w:r>
+        <w:r>
+          <w:rPr>
+            <w:noProof/>
+            <w:webHidden/>
+          </w:rPr>
+          <w:tab/>
+        </w:r>
+        <w:r>
+          <w:rPr>
+            <w:noProof/>
+            <w:webHidden/>
+          </w:rPr>
+          <w:fldChar w:fldCharType="begin"/>
+        </w:r>
+        <w:r>
+          <w:rPr>
+            <w:noProof/>
+            <w:webHidden/>
+          </w:rPr>
+          <w:instrText xml:space="preserve"> PAGEREF _Toc520366044 \h </w:instrText>
+        </w:r>
+        <w:r>
+          <w:rPr>
+            <w:noProof/>
+            <w:webHidden/>
+          </w:rPr>
+        </w:r>
+        <w:r>
+          <w:rPr>
+            <w:noProof/>
+            <w:webHidden/>
+          </w:rPr>
+          <w:fldChar w:fldCharType="separate"/>
+        </w:r>
+        <w:r>
+          <w:rPr>
+            <w:noProof/>
+            <w:webHidden/>
+          </w:rPr>
+          <w:t>12</w:t>
+        </w:r>
+        <w:r>
+          <w:rPr>
+            <w:noProof/>
+            <w:webHidden/>
+          </w:rPr>
+          <w:fldChar w:fldCharType="end"/>
+        </w:r>
+      </w:hyperlink>
+    </w:p>
+    <w:p>
+      <w:pPr>
+        <w:pStyle w:val="TOC1"/>
+        <w:tabs>
+          <w:tab w:val="left" w:pos="440"/>
+          <w:tab w:val="right" w:leader="dot" w:pos="9685"/>
+        </w:tabs>
+        <w:rPr>
+          <w:rFonts w:asciiTheme="minorHAnsi" w:eastAsiaTheme="minorEastAsia" w:hAnsiTheme="minorHAnsi" w:cstheme="minorBidi"/>
+          <w:noProof/>
+          <w:color w:val="auto"/>
+          <w:szCs w:val="22"/>
+          <w:lang w:val="en-US" w:eastAsia="en-US"/>
+        </w:rPr>
+      </w:pPr>
+      <w:hyperlink w:anchor="_Toc520366045" w:history="1">
+        <w:r>
+          <w:rPr>
+            <w:rStyle w:val="Hyperlink"/>
+            <w:rFonts w:ascii="Times New Roman" w:hAnsi="Times New Roman"/>
+            <w:noProof/>
+            <w:lang w:val="en-US"/>
+          </w:rPr>
+          <w:t>4</w:t>
+        </w:r>
+        <w:r>
+          <w:rPr>
+            <w:rFonts w:asciiTheme="minorHAnsi" w:eastAsiaTheme="minorEastAsia" w:hAnsiTheme="minorHAnsi" w:cstheme="minorBidi"/>
+            <w:noProof/>
+            <w:color w:val="auto"/>
+            <w:szCs w:val="22"/>
+            <w:lang w:val="en-US" w:eastAsia="en-US"/>
           </w:rPr>
           <w:tab/>
         </w:r>
@@ -1852,7 +1947,195 @@
             <w:noProof/>
             <w:webHidden/>
           </w:rPr>
-          <w:instrText xml:space="preserve"> PAGEREF _Toc520293781 \h </w:instrText>
+          <w:instrText xml:space="preserve"> PAGEREF _Toc520366045 \h </w:instrText>
+        </w:r>
+        <w:r>
+          <w:rPr>
+            <w:noProof/>
+            <w:webHidden/>
+          </w:rPr>
+        </w:r>
+        <w:r>
+          <w:rPr>
+            <w:noProof/>
+            <w:webHidden/>
+          </w:rPr>
+          <w:fldChar w:fldCharType="separate"/>
+        </w:r>
+        <w:r>
+          <w:rPr>
+            <w:noProof/>
+            <w:webHidden/>
+          </w:rPr>
+          <w:t>12</w:t>
+        </w:r>
+        <w:r>
+          <w:rPr>
+            <w:noProof/>
+            <w:webHidden/>
+          </w:rPr>
+          <w:fldChar w:fldCharType="end"/>
+        </w:r>
+      </w:hyperlink>
+    </w:p>
+    <w:p>
+      <w:pPr>
+        <w:pStyle w:val="TOC1"/>
+        <w:tabs>
+          <w:tab w:val="left" w:pos="440"/>
+          <w:tab w:val="right" w:leader="dot" w:pos="9685"/>
+        </w:tabs>
+        <w:rPr>
+          <w:rFonts w:asciiTheme="minorHAnsi" w:eastAsiaTheme="minorEastAsia" w:hAnsiTheme="minorHAnsi" w:cstheme="minorBidi"/>
+          <w:noProof/>
+          <w:color w:val="auto"/>
+          <w:szCs w:val="22"/>
+          <w:lang w:val="en-US" w:eastAsia="en-US"/>
+        </w:rPr>
+      </w:pPr>
+      <w:hyperlink w:anchor="_Toc520366046" w:history="1">
+        <w:r>
+          <w:rPr>
+            <w:rStyle w:val="Hyperlink"/>
+            <w:rFonts w:ascii="Times New Roman" w:hAnsi="Times New Roman"/>
+            <w:noProof/>
+            <w:lang w:val="en-US"/>
+          </w:rPr>
+          <w:t>5</w:t>
+        </w:r>
+        <w:r>
+          <w:rPr>
+            <w:rFonts w:asciiTheme="minorHAnsi" w:eastAsiaTheme="minorEastAsia" w:hAnsiTheme="minorHAnsi" w:cstheme="minorBidi"/>
+            <w:noProof/>
+            <w:color w:val="auto"/>
+            <w:szCs w:val="22"/>
+            <w:lang w:val="en-US" w:eastAsia="en-US"/>
+          </w:rPr>
+          <w:tab/>
+        </w:r>
+        <w:r>
+          <w:rPr>
+            <w:rStyle w:val="Hyperlink"/>
+            <w:rFonts w:ascii="Times New Roman" w:hAnsi="Times New Roman"/>
+            <w:noProof/>
+            <w:lang w:val="en-US"/>
+          </w:rPr>
+          <w:t>COMMON BEHAVIOURS</w:t>
+        </w:r>
+        <w:r>
+          <w:rPr>
+            <w:noProof/>
+            <w:webHidden/>
+          </w:rPr>
+          <w:tab/>
+        </w:r>
+        <w:r>
+          <w:rPr>
+            <w:noProof/>
+            <w:webHidden/>
+          </w:rPr>
+          <w:fldChar w:fldCharType="begin"/>
+        </w:r>
+        <w:r>
+          <w:rPr>
+            <w:noProof/>
+            <w:webHidden/>
+          </w:rPr>
+          <w:instrText xml:space="preserve"> PAGEREF _Toc520366046 \h </w:instrText>
+        </w:r>
+        <w:r>
+          <w:rPr>
+            <w:noProof/>
+            <w:webHidden/>
+          </w:rPr>
+        </w:r>
+        <w:r>
+          <w:rPr>
+            <w:noProof/>
+            <w:webHidden/>
+          </w:rPr>
+          <w:fldChar w:fldCharType="separate"/>
+        </w:r>
+        <w:r>
+          <w:rPr>
+            <w:noProof/>
+            <w:webHidden/>
+          </w:rPr>
+          <w:t>12</w:t>
+        </w:r>
+        <w:r>
+          <w:rPr>
+            <w:noProof/>
+            <w:webHidden/>
+          </w:rPr>
+          <w:fldChar w:fldCharType="end"/>
+        </w:r>
+      </w:hyperlink>
+    </w:p>
+    <w:p>
+      <w:pPr>
+        <w:pStyle w:val="TOC1"/>
+        <w:tabs>
+          <w:tab w:val="left" w:pos="440"/>
+          <w:tab w:val="right" w:leader="dot" w:pos="9685"/>
+        </w:tabs>
+        <w:rPr>
+          <w:rFonts w:asciiTheme="minorHAnsi" w:eastAsiaTheme="minorEastAsia" w:hAnsiTheme="minorHAnsi" w:cstheme="minorBidi"/>
+          <w:noProof/>
+          <w:color w:val="auto"/>
+          <w:szCs w:val="22"/>
+          <w:lang w:val="en-US" w:eastAsia="en-US"/>
+        </w:rPr>
+      </w:pPr>
+      <w:hyperlink w:anchor="_Toc520366047" w:history="1">
+        <w:r>
+          <w:rPr>
+            <w:rStyle w:val="Hyperlink"/>
+            <w:rFonts w:ascii="Times New Roman" w:hAnsi="Times New Roman"/>
+            <w:noProof/>
+            <w:lang w:val="en-US"/>
+          </w:rPr>
+          <w:t>6</w:t>
+        </w:r>
+        <w:r>
+          <w:rPr>
+            <w:rFonts w:asciiTheme="minorHAnsi" w:eastAsiaTheme="minorEastAsia" w:hAnsiTheme="minorHAnsi" w:cstheme="minorBidi"/>
+            <w:noProof/>
+            <w:color w:val="auto"/>
+            <w:szCs w:val="22"/>
+            <w:lang w:val="en-US" w:eastAsia="en-US"/>
+          </w:rPr>
+          <w:tab/>
+        </w:r>
+        <w:r>
+          <w:rPr>
+            <w:rStyle w:val="Hyperlink"/>
+            <w:rFonts w:ascii="Times New Roman" w:hAnsi="Times New Roman"/>
+            <w:noProof/>
+            <w:lang w:val="en-US"/>
+          </w:rPr>
+          <w:t>NON-FUNCTIONAL REQUIREMENTS</w:t>
+        </w:r>
+        <w:r>
+          <w:rPr>
+            <w:noProof/>
+            <w:webHidden/>
+          </w:rPr>
+          <w:tab/>
+        </w:r>
+        <w:r>
+          <w:rPr>
+            <w:noProof/>
+            <w:webHidden/>
+          </w:rPr>
+          <w:fldChar w:fldCharType="begin"/>
+        </w:r>
+        <w:r>
+          <w:rPr>
+            <w:noProof/>
+            <w:webHidden/>
+          </w:rPr>
+          <w:instrText xml:space="preserve"> PAGEREF _Toc520366047 \h </w:instrText>
         </w:r>
         <w:r>
           <w:rPr>
@@ -1885,946 +2168,6 @@
     </w:p>
     <w:p>
       <w:pPr>
-        <w:pStyle w:val="TOC1"/>
-        <w:tabs>
-          <w:tab w:val="left" w:pos="440"/>
-          <w:tab w:val="right" w:leader="dot" w:pos="9685"/>
-        </w:tabs>
-        <w:rPr>
-          <w:rFonts w:asciiTheme="minorHAnsi" w:eastAsiaTheme="minorEastAsia" w:hAnsiTheme="minorHAnsi" w:cstheme="minorBidi"/>
-          <w:noProof/>
-          <w:color w:val="auto"/>
-          <w:sz w:val="24"/>
-          <w:lang w:val="en-US" w:eastAsia="ja-JP"/>
-        </w:rPr>
-      </w:pPr>
-      <w:hyperlink w:anchor="_Toc520293782" w:history="1">
-        <w:r>
-          <w:rPr>
-            <w:rStyle w:val="Hyperlink"/>
-            <w:rFonts w:ascii="Times New Roman" w:hAnsi="Times New Roman"/>
-            <w:noProof/>
-            <w:lang w:val="en-US"/>
-          </w:rPr>
-          <w:t>4</w:t>
-        </w:r>
-        <w:r>
-          <w:rPr>
-            <w:rFonts w:asciiTheme="minorHAnsi" w:eastAsiaTheme="minorEastAsia" w:hAnsiTheme="minorHAnsi" w:cstheme="minorBidi"/>
-            <w:noProof/>
-            <w:color w:val="auto"/>
-            <w:sz w:val="24"/>
-            <w:lang w:val="en-US" w:eastAsia="ja-JP"/>
-          </w:rPr>
-          <w:tab/>
-        </w:r>
-        <w:r>
-          <w:rPr>
-            <w:rStyle w:val="Hyperlink"/>
-            <w:rFonts w:ascii="Times New Roman" w:hAnsi="Times New Roman"/>
-            <w:noProof/>
-            <w:lang w:val="en-US"/>
-          </w:rPr>
-          <w:t>COMMON BEHAVIOURS</w:t>
-        </w:r>
-        <w:r>
-          <w:rPr>
-            <w:noProof/>
-            <w:webHidden/>
-          </w:rPr>
-          <w:tab/>
-        </w:r>
-        <w:r>
-          <w:rPr>
-            <w:noProof/>
-            <w:webHidden/>
-          </w:rPr>
-          <w:fldChar w:fldCharType="begin"/>
-        </w:r>
-        <w:r>
-          <w:rPr>
-            <w:noProof/>
-            <w:webHidden/>
-          </w:rPr>
-          <w:instrText xml:space="preserve"> PAGEREF _Toc520293782 \h </w:instrText>
-        </w:r>
-        <w:r>
-          <w:rPr>
-            <w:noProof/>
-            <w:webHidden/>
-          </w:rPr>
-        </w:r>
-        <w:r>
-          <w:rPr>
-            <w:noProof/>
-            <w:webHidden/>
-          </w:rPr>
-          <w:fldChar w:fldCharType="separate"/>
-        </w:r>
-        <w:r>
-          <w:rPr>
-            <w:noProof/>
-            <w:webHidden/>
-          </w:rPr>
-          <w:t>14</w:t>
-        </w:r>
-        <w:r>
-          <w:rPr>
-            <w:noProof/>
-            <w:webHidden/>
-          </w:rPr>
-          <w:fldChar w:fldCharType="end"/>
-        </w:r>
-      </w:hyperlink>
-    </w:p>
-    <w:p>
-      <w:pPr>
-        <w:pStyle w:val="TOC1"/>
-        <w:tabs>
-          <w:tab w:val="left" w:pos="440"/>
-          <w:tab w:val="right" w:leader="dot" w:pos="9685"/>
-        </w:tabs>
-        <w:rPr>
-          <w:rFonts w:asciiTheme="minorHAnsi" w:eastAsiaTheme="minorEastAsia" w:hAnsiTheme="minorHAnsi" w:cstheme="minorBidi"/>
-          <w:noProof/>
-          <w:color w:val="auto"/>
-          <w:sz w:val="24"/>
-          <w:lang w:val="en-US" w:eastAsia="ja-JP"/>
-        </w:rPr>
-      </w:pPr>
-      <w:hyperlink w:anchor="_Toc520293783" w:history="1">
-        <w:r>
-          <w:rPr>
-            <w:rStyle w:val="Hyperlink"/>
-            <w:rFonts w:ascii="Times New Roman" w:hAnsi="Times New Roman"/>
-            <w:noProof/>
-            <w:lang w:val="en-US"/>
-          </w:rPr>
-          <w:t>5</w:t>
-        </w:r>
-        <w:r>
-          <w:rPr>
-            <w:rFonts w:asciiTheme="minorHAnsi" w:eastAsiaTheme="minorEastAsia" w:hAnsiTheme="minorHAnsi" w:cstheme="minorBidi"/>
-            <w:noProof/>
-            <w:color w:val="auto"/>
-            <w:sz w:val="24"/>
-            <w:lang w:val="en-US" w:eastAsia="ja-JP"/>
-          </w:rPr>
-          <w:tab/>
-        </w:r>
-        <w:r>
-          <w:rPr>
-            <w:rStyle w:val="Hyperlink"/>
-            <w:rFonts w:ascii="Times New Roman" w:hAnsi="Times New Roman"/>
-            <w:noProof/>
-            <w:lang w:val="en-US"/>
-          </w:rPr>
-          <w:t>NON-FUNCTIONAL REQUIREMENTS</w:t>
-        </w:r>
-        <w:r>
-          <w:rPr>
-            <w:noProof/>
-            <w:webHidden/>
-          </w:rPr>
-          <w:tab/>
-        </w:r>
-        <w:r>
-          <w:rPr>
-            <w:noProof/>
-            <w:webHidden/>
-          </w:rPr>
-          <w:fldChar w:fldCharType="begin"/>
-        </w:r>
-        <w:r>
-          <w:rPr>
-            <w:noProof/>
-            <w:webHidden/>
-          </w:rPr>
-          <w:instrText xml:space="preserve"> PAGEREF _Toc520293783 \h </w:instrText>
-        </w:r>
-        <w:r>
-          <w:rPr>
-            <w:noProof/>
-            <w:webHidden/>
-          </w:rPr>
-        </w:r>
-        <w:r>
-          <w:rPr>
-            <w:noProof/>
-            <w:webHidden/>
-          </w:rPr>
-          <w:fldChar w:fldCharType="separate"/>
-        </w:r>
-        <w:r>
-          <w:rPr>
-            <w:noProof/>
-            <w:webHidden/>
-          </w:rPr>
-          <w:t>16</w:t>
-        </w:r>
-        <w:r>
-          <w:rPr>
-            <w:noProof/>
-            <w:webHidden/>
-          </w:rPr>
-          <w:fldChar w:fldCharType="end"/>
-        </w:r>
-      </w:hyperlink>
-    </w:p>
-    <w:p>
-      <w:pPr>
-        <w:pStyle w:val="TOC2"/>
-        <w:tabs>
-          <w:tab w:val="left" w:pos="960"/>
-          <w:tab w:val="right" w:leader="dot" w:pos="9685"/>
-        </w:tabs>
-        <w:rPr>
-          <w:rFonts w:asciiTheme="minorHAnsi" w:eastAsiaTheme="minorEastAsia" w:hAnsiTheme="minorHAnsi" w:cstheme="minorBidi"/>
-          <w:noProof/>
-          <w:color w:val="auto"/>
-          <w:sz w:val="24"/>
-          <w:lang w:val="en-US" w:eastAsia="ja-JP"/>
-        </w:rPr>
-      </w:pPr>
-      <w:hyperlink w:anchor="_Toc520293784" w:history="1">
-        <w:r>
-          <w:rPr>
-            <w:rStyle w:val="Hyperlink"/>
-            <w:rFonts w:ascii="Times New Roman" w:hAnsi="Times New Roman"/>
-            <w:noProof/>
-            <w:lang w:val="en-US"/>
-          </w:rPr>
-          <w:t>5.1</w:t>
-        </w:r>
-        <w:r>
-          <w:rPr>
-            <w:rFonts w:asciiTheme="minorHAnsi" w:eastAsiaTheme="minorEastAsia" w:hAnsiTheme="minorHAnsi" w:cstheme="minorBidi"/>
-            <w:noProof/>
-            <w:color w:val="auto"/>
-            <w:sz w:val="24"/>
-            <w:lang w:val="en-US" w:eastAsia="ja-JP"/>
-          </w:rPr>
-          <w:tab/>
-        </w:r>
-        <w:r>
-          <w:rPr>
-            <w:rStyle w:val="Hyperlink"/>
-            <w:rFonts w:ascii="Times New Roman" w:hAnsi="Times New Roman"/>
-            <w:noProof/>
-            <w:lang w:val="en-US"/>
-          </w:rPr>
-          <w:t>Definition of non-functional requirements</w:t>
-        </w:r>
-        <w:r>
-          <w:rPr>
-            <w:noProof/>
-            <w:webHidden/>
-          </w:rPr>
-          <w:tab/>
-        </w:r>
-        <w:r>
-          <w:rPr>
-            <w:noProof/>
-            <w:webHidden/>
-          </w:rPr>
-          <w:fldChar w:fldCharType="begin"/>
-        </w:r>
-        <w:r>
-          <w:rPr>
-            <w:noProof/>
-            <w:webHidden/>
-          </w:rPr>
-          <w:instrText xml:space="preserve"> PAGEREF _Toc520293784 \h </w:instrText>
-        </w:r>
-        <w:r>
-          <w:rPr>
-            <w:noProof/>
-            <w:webHidden/>
-          </w:rPr>
-        </w:r>
-        <w:r>
-          <w:rPr>
-            <w:noProof/>
-            <w:webHidden/>
-          </w:rPr>
-          <w:fldChar w:fldCharType="separate"/>
-        </w:r>
-        <w:r>
-          <w:rPr>
-            <w:noProof/>
-            <w:webHidden/>
-          </w:rPr>
-          <w:t>16</w:t>
-        </w:r>
-        <w:r>
-          <w:rPr>
-            <w:noProof/>
-            <w:webHidden/>
-          </w:rPr>
-          <w:fldChar w:fldCharType="end"/>
-        </w:r>
-      </w:hyperlink>
-    </w:p>
-    <w:p>
-      <w:pPr>
-        <w:pStyle w:val="TOC2"/>
-        <w:tabs>
-          <w:tab w:val="left" w:pos="960"/>
-          <w:tab w:val="right" w:leader="dot" w:pos="9685"/>
-        </w:tabs>
-        <w:rPr>
-          <w:rFonts w:asciiTheme="minorHAnsi" w:eastAsiaTheme="minorEastAsia" w:hAnsiTheme="minorHAnsi" w:cstheme="minorBidi"/>
-          <w:noProof/>
-          <w:color w:val="auto"/>
-          <w:sz w:val="24"/>
-          <w:lang w:val="en-US" w:eastAsia="ja-JP"/>
-        </w:rPr>
-      </w:pPr>
-      <w:hyperlink w:anchor="_Toc520293785" w:history="1">
-        <w:r>
-          <w:rPr>
-            <w:rStyle w:val="Hyperlink"/>
-            <w:rFonts w:ascii="Times New Roman" w:hAnsi="Times New Roman"/>
-            <w:noProof/>
-            <w:lang w:val="en-US"/>
-          </w:rPr>
-          <w:t>5.2</w:t>
-        </w:r>
-        <w:r>
-          <w:rPr>
-            <w:rFonts w:asciiTheme="minorHAnsi" w:eastAsiaTheme="minorEastAsia" w:hAnsiTheme="minorHAnsi" w:cstheme="minorBidi"/>
-            <w:noProof/>
-            <w:color w:val="auto"/>
-            <w:sz w:val="24"/>
-            <w:lang w:val="en-US" w:eastAsia="ja-JP"/>
-          </w:rPr>
-          <w:tab/>
-        </w:r>
-        <w:r>
-          <w:rPr>
-            <w:rStyle w:val="Hyperlink"/>
-            <w:rFonts w:ascii="Times New Roman" w:hAnsi="Times New Roman"/>
-            <w:noProof/>
-            <w:lang w:val="en-US"/>
-          </w:rPr>
-          <w:t>User Interface</w:t>
-        </w:r>
-        <w:r>
-          <w:rPr>
-            <w:noProof/>
-            <w:webHidden/>
-          </w:rPr>
-          <w:tab/>
-        </w:r>
-        <w:r>
-          <w:rPr>
-            <w:noProof/>
-            <w:webHidden/>
-          </w:rPr>
-          <w:fldChar w:fldCharType="begin"/>
-        </w:r>
-        <w:r>
-          <w:rPr>
-            <w:noProof/>
-            <w:webHidden/>
-          </w:rPr>
-          <w:instrText xml:space="preserve"> PAGEREF _Toc520293785 \h </w:instrText>
-        </w:r>
-        <w:r>
-          <w:rPr>
-            <w:noProof/>
-            <w:webHidden/>
-          </w:rPr>
-        </w:r>
-        <w:r>
-          <w:rPr>
-            <w:noProof/>
-            <w:webHidden/>
-          </w:rPr>
-          <w:fldChar w:fldCharType="separate"/>
-        </w:r>
-        <w:r>
-          <w:rPr>
-            <w:noProof/>
-            <w:webHidden/>
-          </w:rPr>
-          <w:t>17</w:t>
-        </w:r>
-        <w:r>
-          <w:rPr>
-            <w:noProof/>
-            <w:webHidden/>
-          </w:rPr>
-          <w:fldChar w:fldCharType="end"/>
-        </w:r>
-      </w:hyperlink>
-    </w:p>
-    <w:p>
-      <w:pPr>
-        <w:pStyle w:val="TOC2"/>
-        <w:tabs>
-          <w:tab w:val="left" w:pos="960"/>
-          <w:tab w:val="right" w:leader="dot" w:pos="9685"/>
-        </w:tabs>
-        <w:rPr>
-          <w:rFonts w:asciiTheme="minorHAnsi" w:eastAsiaTheme="minorEastAsia" w:hAnsiTheme="minorHAnsi" w:cstheme="minorBidi"/>
-          <w:noProof/>
-          <w:color w:val="auto"/>
-          <w:sz w:val="24"/>
-          <w:lang w:val="en-US" w:eastAsia="ja-JP"/>
-        </w:rPr>
-      </w:pPr>
-      <w:hyperlink w:anchor="_Toc520293786" w:history="1">
-        <w:r>
-          <w:rPr>
-            <w:rStyle w:val="Hyperlink"/>
-            <w:rFonts w:ascii="Times New Roman" w:hAnsi="Times New Roman"/>
-            <w:noProof/>
-            <w:lang w:val="en-US"/>
-          </w:rPr>
-          <w:t>5.3</w:t>
-        </w:r>
-        <w:r>
-          <w:rPr>
-            <w:rFonts w:asciiTheme="minorHAnsi" w:eastAsiaTheme="minorEastAsia" w:hAnsiTheme="minorHAnsi" w:cstheme="minorBidi"/>
-            <w:noProof/>
-            <w:color w:val="auto"/>
-            <w:sz w:val="24"/>
-            <w:lang w:val="en-US" w:eastAsia="ja-JP"/>
-          </w:rPr>
-          <w:tab/>
-        </w:r>
-        <w:r>
-          <w:rPr>
-            <w:rStyle w:val="Hyperlink"/>
-            <w:rFonts w:ascii="Times New Roman" w:hAnsi="Times New Roman"/>
-            <w:noProof/>
-            <w:lang w:val="en-US"/>
-          </w:rPr>
-          <w:t>External Interfaces</w:t>
-        </w:r>
-        <w:r>
-          <w:rPr>
-            <w:noProof/>
-            <w:webHidden/>
-          </w:rPr>
-          <w:tab/>
-        </w:r>
-        <w:r>
-          <w:rPr>
-            <w:noProof/>
-            <w:webHidden/>
-          </w:rPr>
-          <w:fldChar w:fldCharType="begin"/>
-        </w:r>
-        <w:r>
-          <w:rPr>
-            <w:noProof/>
-            <w:webHidden/>
-          </w:rPr>
-          <w:instrText xml:space="preserve"> PAGEREF _Toc520293786 \h </w:instrText>
-        </w:r>
-        <w:r>
-          <w:rPr>
-            <w:noProof/>
-            <w:webHidden/>
-          </w:rPr>
-        </w:r>
-        <w:r>
-          <w:rPr>
-            <w:noProof/>
-            <w:webHidden/>
-          </w:rPr>
-          <w:fldChar w:fldCharType="separate"/>
-        </w:r>
-        <w:r>
-          <w:rPr>
-            <w:noProof/>
-            <w:webHidden/>
-          </w:rPr>
-          <w:t>17</w:t>
-        </w:r>
-        <w:r>
-          <w:rPr>
-            <w:noProof/>
-            <w:webHidden/>
-          </w:rPr>
-          <w:fldChar w:fldCharType="end"/>
-        </w:r>
-      </w:hyperlink>
-    </w:p>
-    <w:p>
-      <w:pPr>
-        <w:pStyle w:val="TOC2"/>
-        <w:tabs>
-          <w:tab w:val="left" w:pos="960"/>
-          <w:tab w:val="right" w:leader="dot" w:pos="9685"/>
-        </w:tabs>
-        <w:rPr>
-          <w:rFonts w:asciiTheme="minorHAnsi" w:eastAsiaTheme="minorEastAsia" w:hAnsiTheme="minorHAnsi" w:cstheme="minorBidi"/>
-          <w:noProof/>
-          <w:color w:val="auto"/>
-          <w:sz w:val="24"/>
-          <w:lang w:val="en-US" w:eastAsia="ja-JP"/>
-        </w:rPr>
-      </w:pPr>
-      <w:hyperlink w:anchor="_Toc520293787" w:history="1">
-        <w:r>
-          <w:rPr>
-            <w:rStyle w:val="Hyperlink"/>
-            <w:rFonts w:ascii="Times New Roman" w:hAnsi="Times New Roman"/>
-            <w:noProof/>
-            <w:lang w:val="en-US"/>
-          </w:rPr>
-          <w:t>5.4</w:t>
-        </w:r>
-        <w:r>
-          <w:rPr>
-            <w:rFonts w:asciiTheme="minorHAnsi" w:eastAsiaTheme="minorEastAsia" w:hAnsiTheme="minorHAnsi" w:cstheme="minorBidi"/>
-            <w:noProof/>
-            <w:color w:val="auto"/>
-            <w:sz w:val="24"/>
-            <w:lang w:val="en-US" w:eastAsia="ja-JP"/>
-          </w:rPr>
-          <w:tab/>
-        </w:r>
-        <w:r>
-          <w:rPr>
-            <w:rStyle w:val="Hyperlink"/>
-            <w:rFonts w:ascii="Times New Roman" w:hAnsi="Times New Roman"/>
-            <w:noProof/>
-            <w:lang w:val="en-US"/>
-          </w:rPr>
-          <w:t>Usability</w:t>
-        </w:r>
-        <w:r>
-          <w:rPr>
-            <w:noProof/>
-            <w:webHidden/>
-          </w:rPr>
-          <w:tab/>
-        </w:r>
-        <w:r>
-          <w:rPr>
-            <w:noProof/>
-            <w:webHidden/>
-          </w:rPr>
-          <w:fldChar w:fldCharType="begin"/>
-        </w:r>
-        <w:r>
-          <w:rPr>
-            <w:noProof/>
-            <w:webHidden/>
-          </w:rPr>
-          <w:instrText xml:space="preserve"> PAGEREF _Toc520293787 \h </w:instrText>
-        </w:r>
-        <w:r>
-          <w:rPr>
-            <w:noProof/>
-            <w:webHidden/>
-          </w:rPr>
-        </w:r>
-        <w:r>
-          <w:rPr>
-            <w:noProof/>
-            <w:webHidden/>
-          </w:rPr>
-          <w:fldChar w:fldCharType="separate"/>
-        </w:r>
-        <w:r>
-          <w:rPr>
-            <w:noProof/>
-            <w:webHidden/>
-          </w:rPr>
-          <w:t>18</w:t>
-        </w:r>
-        <w:r>
-          <w:rPr>
-            <w:noProof/>
-            <w:webHidden/>
-          </w:rPr>
-          <w:fldChar w:fldCharType="end"/>
-        </w:r>
-      </w:hyperlink>
-    </w:p>
-    <w:p>
-      <w:pPr>
-        <w:pStyle w:val="TOC2"/>
-        <w:tabs>
-          <w:tab w:val="left" w:pos="960"/>
-          <w:tab w:val="right" w:leader="dot" w:pos="9685"/>
-        </w:tabs>
-        <w:rPr>
-          <w:rFonts w:asciiTheme="minorHAnsi" w:eastAsiaTheme="minorEastAsia" w:hAnsiTheme="minorHAnsi" w:cstheme="minorBidi"/>
-          <w:noProof/>
-          <w:color w:val="auto"/>
-          <w:sz w:val="24"/>
-          <w:lang w:val="en-US" w:eastAsia="ja-JP"/>
-        </w:rPr>
-      </w:pPr>
-      <w:hyperlink w:anchor="_Toc520293788" w:history="1">
-        <w:r>
-          <w:rPr>
-            <w:rStyle w:val="Hyperlink"/>
-            <w:rFonts w:ascii="Times New Roman" w:hAnsi="Times New Roman"/>
-            <w:noProof/>
-            <w:lang w:val="en-US"/>
-          </w:rPr>
-          <w:t>5.5</w:t>
-        </w:r>
-        <w:r>
-          <w:rPr>
-            <w:rFonts w:asciiTheme="minorHAnsi" w:eastAsiaTheme="minorEastAsia" w:hAnsiTheme="minorHAnsi" w:cstheme="minorBidi"/>
-            <w:noProof/>
-            <w:color w:val="auto"/>
-            <w:sz w:val="24"/>
-            <w:lang w:val="en-US" w:eastAsia="ja-JP"/>
-          </w:rPr>
-          <w:tab/>
-        </w:r>
-        <w:r>
-          <w:rPr>
-            <w:rStyle w:val="Hyperlink"/>
-            <w:rFonts w:ascii="Times New Roman" w:hAnsi="Times New Roman"/>
-            <w:noProof/>
-            <w:lang w:val="en-US"/>
-          </w:rPr>
-          <w:t>Performance</w:t>
-        </w:r>
-        <w:r>
-          <w:rPr>
-            <w:noProof/>
-            <w:webHidden/>
-          </w:rPr>
-          <w:tab/>
-        </w:r>
-        <w:r>
-          <w:rPr>
-            <w:noProof/>
-            <w:webHidden/>
-          </w:rPr>
-          <w:fldChar w:fldCharType="begin"/>
-        </w:r>
-        <w:r>
-          <w:rPr>
-            <w:noProof/>
-            <w:webHidden/>
-          </w:rPr>
-          <w:instrText xml:space="preserve"> PAGEREF _Toc520293788 \h </w:instrText>
-        </w:r>
-        <w:r>
-          <w:rPr>
-            <w:noProof/>
-            <w:webHidden/>
-          </w:rPr>
-        </w:r>
-        <w:r>
-          <w:rPr>
-            <w:noProof/>
-            <w:webHidden/>
-          </w:rPr>
-          <w:fldChar w:fldCharType="separate"/>
-        </w:r>
-        <w:r>
-          <w:rPr>
-            <w:noProof/>
-            <w:webHidden/>
-          </w:rPr>
-          <w:t>19</w:t>
-        </w:r>
-        <w:r>
-          <w:rPr>
-            <w:noProof/>
-            <w:webHidden/>
-          </w:rPr>
-          <w:fldChar w:fldCharType="end"/>
-        </w:r>
-      </w:hyperlink>
-    </w:p>
-    <w:p>
-      <w:pPr>
-        <w:pStyle w:val="TOC2"/>
-        <w:tabs>
-          <w:tab w:val="left" w:pos="960"/>
-          <w:tab w:val="right" w:leader="dot" w:pos="9685"/>
-        </w:tabs>
-        <w:rPr>
-          <w:rFonts w:asciiTheme="minorHAnsi" w:eastAsiaTheme="minorEastAsia" w:hAnsiTheme="minorHAnsi" w:cstheme="minorBidi"/>
-          <w:noProof/>
-          <w:color w:val="auto"/>
-          <w:sz w:val="24"/>
-          <w:lang w:val="en-US" w:eastAsia="ja-JP"/>
-        </w:rPr>
-      </w:pPr>
-      <w:hyperlink w:anchor="_Toc520293789" w:history="1">
-        <w:r>
-          <w:rPr>
-            <w:rStyle w:val="Hyperlink"/>
-            <w:rFonts w:ascii="Times New Roman" w:hAnsi="Times New Roman"/>
-            <w:noProof/>
-            <w:lang w:val="en-US"/>
-          </w:rPr>
-          <w:t>5.6</w:t>
-        </w:r>
-        <w:r>
-          <w:rPr>
-            <w:rFonts w:asciiTheme="minorHAnsi" w:eastAsiaTheme="minorEastAsia" w:hAnsiTheme="minorHAnsi" w:cstheme="minorBidi"/>
-            <w:noProof/>
-            <w:color w:val="auto"/>
-            <w:sz w:val="24"/>
-            <w:lang w:val="en-US" w:eastAsia="ja-JP"/>
-          </w:rPr>
-          <w:tab/>
-        </w:r>
-        <w:r>
-          <w:rPr>
-            <w:rStyle w:val="Hyperlink"/>
-            <w:rFonts w:ascii="Times New Roman" w:hAnsi="Times New Roman"/>
-            <w:noProof/>
-            <w:lang w:val="en-US"/>
-          </w:rPr>
-          <w:t>Security</w:t>
-        </w:r>
-        <w:r>
-          <w:rPr>
-            <w:noProof/>
-            <w:webHidden/>
-          </w:rPr>
-          <w:tab/>
-        </w:r>
-        <w:r>
-          <w:rPr>
-            <w:noProof/>
-            <w:webHidden/>
-          </w:rPr>
-          <w:fldChar w:fldCharType="begin"/>
-        </w:r>
-        <w:r>
-          <w:rPr>
-            <w:noProof/>
-            <w:webHidden/>
-          </w:rPr>
-          <w:instrText xml:space="preserve"> PAGEREF _Toc520293789 \h </w:instrText>
-        </w:r>
-        <w:r>
-          <w:rPr>
-            <w:noProof/>
-            <w:webHidden/>
-          </w:rPr>
-        </w:r>
-        <w:r>
-          <w:rPr>
-            <w:noProof/>
-            <w:webHidden/>
-          </w:rPr>
-          <w:fldChar w:fldCharType="separate"/>
-        </w:r>
-        <w:r>
-          <w:rPr>
-            <w:noProof/>
-            <w:webHidden/>
-          </w:rPr>
-          <w:t>20</w:t>
-        </w:r>
-        <w:r>
-          <w:rPr>
-            <w:noProof/>
-            <w:webHidden/>
-          </w:rPr>
-          <w:fldChar w:fldCharType="end"/>
-        </w:r>
-      </w:hyperlink>
-    </w:p>
-    <w:p>
-      <w:pPr>
-        <w:pStyle w:val="TOC2"/>
-        <w:tabs>
-          <w:tab w:val="left" w:pos="960"/>
-          <w:tab w:val="right" w:leader="dot" w:pos="9685"/>
-        </w:tabs>
-        <w:rPr>
-          <w:rFonts w:asciiTheme="minorHAnsi" w:eastAsiaTheme="minorEastAsia" w:hAnsiTheme="minorHAnsi" w:cstheme="minorBidi"/>
-          <w:noProof/>
-          <w:color w:val="auto"/>
-          <w:sz w:val="24"/>
-          <w:lang w:val="en-US" w:eastAsia="ja-JP"/>
-        </w:rPr>
-      </w:pPr>
-      <w:hyperlink w:anchor="_Toc520293790" w:history="1">
-        <w:r>
-          <w:rPr>
-            <w:rStyle w:val="Hyperlink"/>
-            <w:rFonts w:ascii="Times New Roman" w:hAnsi="Times New Roman"/>
-            <w:noProof/>
-            <w:lang w:val="en-US"/>
-          </w:rPr>
-          <w:t>5.7</w:t>
-        </w:r>
-        <w:r>
-          <w:rPr>
-            <w:rFonts w:asciiTheme="minorHAnsi" w:eastAsiaTheme="minorEastAsia" w:hAnsiTheme="minorHAnsi" w:cstheme="minorBidi"/>
-            <w:noProof/>
-            <w:color w:val="auto"/>
-            <w:sz w:val="24"/>
-            <w:lang w:val="en-US" w:eastAsia="ja-JP"/>
-          </w:rPr>
-          <w:tab/>
-        </w:r>
-        <w:r>
-          <w:rPr>
-            <w:rStyle w:val="Hyperlink"/>
-            <w:rFonts w:ascii="Times New Roman" w:hAnsi="Times New Roman"/>
-            <w:noProof/>
-            <w:lang w:val="en-US"/>
-          </w:rPr>
-          <w:t>Supportability</w:t>
-        </w:r>
-        <w:r>
-          <w:rPr>
-            <w:noProof/>
-            <w:webHidden/>
-          </w:rPr>
-          <w:tab/>
-        </w:r>
-        <w:r>
-          <w:rPr>
-            <w:noProof/>
-            <w:webHidden/>
-          </w:rPr>
-          <w:fldChar w:fldCharType="begin"/>
-        </w:r>
-        <w:r>
-          <w:rPr>
-            <w:noProof/>
-            <w:webHidden/>
-          </w:rPr>
-          <w:instrText xml:space="preserve"> PAGEREF _Toc520293790 \h </w:instrText>
-        </w:r>
-        <w:r>
-          <w:rPr>
-            <w:noProof/>
-            <w:webHidden/>
-          </w:rPr>
-        </w:r>
-        <w:r>
-          <w:rPr>
-            <w:noProof/>
-            <w:webHidden/>
-          </w:rPr>
-          <w:fldChar w:fldCharType="separate"/>
-        </w:r>
-        <w:r>
-          <w:rPr>
-            <w:noProof/>
-            <w:webHidden/>
-          </w:rPr>
-          <w:t>20</w:t>
-        </w:r>
-        <w:r>
-          <w:rPr>
-            <w:noProof/>
-            <w:webHidden/>
-          </w:rPr>
-          <w:fldChar w:fldCharType="end"/>
-        </w:r>
-      </w:hyperlink>
-    </w:p>
-    <w:p>
-      <w:pPr>
-        <w:pStyle w:val="TOC2"/>
-        <w:tabs>
-          <w:tab w:val="left" w:pos="960"/>
-          <w:tab w:val="right" w:leader="dot" w:pos="9685"/>
-        </w:tabs>
-        <w:rPr>
-          <w:rFonts w:asciiTheme="minorHAnsi" w:eastAsiaTheme="minorEastAsia" w:hAnsiTheme="minorHAnsi" w:cstheme="minorBidi"/>
-          <w:noProof/>
-          <w:color w:val="auto"/>
-          <w:sz w:val="24"/>
-          <w:lang w:val="en-US" w:eastAsia="ja-JP"/>
-        </w:rPr>
-      </w:pPr>
-      <w:hyperlink w:anchor="_Toc520293791" w:history="1">
-        <w:r>
-          <w:rPr>
-            <w:rStyle w:val="Hyperlink"/>
-            <w:rFonts w:ascii="Times New Roman" w:hAnsi="Times New Roman"/>
-            <w:noProof/>
-            <w:lang w:val="en-US"/>
-          </w:rPr>
-          <w:t>5.8</w:t>
-        </w:r>
-        <w:r>
-          <w:rPr>
-            <w:rFonts w:asciiTheme="minorHAnsi" w:eastAsiaTheme="minorEastAsia" w:hAnsiTheme="minorHAnsi" w:cstheme="minorBidi"/>
-            <w:noProof/>
-            <w:color w:val="auto"/>
-            <w:sz w:val="24"/>
-            <w:lang w:val="en-US" w:eastAsia="ja-JP"/>
-          </w:rPr>
-          <w:tab/>
-        </w:r>
-        <w:r>
-          <w:rPr>
-            <w:rStyle w:val="Hyperlink"/>
-            <w:rFonts w:ascii="Times New Roman" w:hAnsi="Times New Roman"/>
-            <w:noProof/>
-            <w:lang w:val="en-US"/>
-          </w:rPr>
-          <w:t>Reliability</w:t>
-        </w:r>
-        <w:r>
-          <w:rPr>
-            <w:noProof/>
-            <w:webHidden/>
-          </w:rPr>
-          <w:tab/>
-        </w:r>
-        <w:r>
-          <w:rPr>
-            <w:noProof/>
-            <w:webHidden/>
-          </w:rPr>
-          <w:fldChar w:fldCharType="begin"/>
-        </w:r>
-        <w:r>
-          <w:rPr>
-            <w:noProof/>
-            <w:webHidden/>
-          </w:rPr>
-          <w:instrText xml:space="preserve"> PAGEREF _Toc520293791 \h </w:instrText>
-        </w:r>
-        <w:r>
-          <w:rPr>
-            <w:noProof/>
-            <w:webHidden/>
-          </w:rPr>
-        </w:r>
-        <w:r>
-          <w:rPr>
-            <w:noProof/>
-            <w:webHidden/>
-          </w:rPr>
-          <w:fldChar w:fldCharType="separate"/>
-        </w:r>
-        <w:r>
-          <w:rPr>
-            <w:noProof/>
-            <w:webHidden/>
-          </w:rPr>
-          <w:t>21</w:t>
-        </w:r>
-        <w:r>
-          <w:rPr>
-            <w:noProof/>
-            <w:webHidden/>
-          </w:rPr>
-          <w:fldChar w:fldCharType="end"/>
-        </w:r>
-      </w:hyperlink>
-    </w:p>
-    <w:p>
-      <w:pPr>
         <w:spacing w:before="0" w:after="0"/>
         <w:rPr>
           <w:rFonts w:ascii="Times New Roman" w:hAnsi="Times New Roman"/>
@@ -2866,7 +2209,7 @@
           <w:lang w:val="en-US"/>
         </w:rPr>
       </w:pPr>
-      <w:bookmarkStart w:id="0" w:name="_Toc520293768"/>
+      <w:bookmarkStart w:id="1" w:name="_Toc520366031"/>
       <w:r>
         <w:rPr>
           <w:rFonts w:ascii="Times New Roman" w:hAnsi="Times New Roman" w:cs="Times New Roman"/>
@@ -2875,7 +2218,7 @@
         <w:lastRenderedPageBreak/>
         <w:t>OVERVIEW</w:t>
       </w:r>
-      <w:bookmarkEnd w:id="0"/>
+      <w:bookmarkEnd w:id="1"/>
     </w:p>
     <w:p>
       <w:pPr>
@@ -2968,14 +2311,14 @@
           <w:rFonts w:ascii="Times New Roman" w:hAnsi="Times New Roman" w:cs="Times New Roman"/>
         </w:rPr>
       </w:pPr>
-      <w:bookmarkStart w:id="1" w:name="_Toc520293769"/>
+      <w:bookmarkStart w:id="2" w:name="_Toc520366032"/>
       <w:r>
         <w:rPr>
           <w:rFonts w:ascii="Times New Roman" w:hAnsi="Times New Roman" w:cs="Times New Roman"/>
         </w:rPr>
         <w:t>Purpose</w:t>
       </w:r>
-      <w:bookmarkEnd w:id="1"/>
+      <w:bookmarkEnd w:id="2"/>
     </w:p>
     <w:p>
       <w:pPr>
@@ -3018,14 +2361,14 @@
           <w:rFonts w:ascii="Times New Roman" w:hAnsi="Times New Roman" w:cs="Times New Roman"/>
         </w:rPr>
       </w:pPr>
-      <w:bookmarkStart w:id="2" w:name="_Toc520293770"/>
+      <w:bookmarkStart w:id="3" w:name="_Toc520366033"/>
       <w:r>
         <w:rPr>
           <w:rFonts w:ascii="Times New Roman" w:hAnsi="Times New Roman" w:cs="Times New Roman"/>
         </w:rPr>
         <w:t>Business Objectives</w:t>
       </w:r>
-      <w:bookmarkEnd w:id="2"/>
+      <w:bookmarkEnd w:id="3"/>
     </w:p>
     <w:p>
       <w:pPr>
@@ -3302,14 +2645,14 @@
           <w:rFonts w:ascii="Times New Roman" w:hAnsi="Times New Roman" w:cs="Times New Roman"/>
         </w:rPr>
       </w:pPr>
-      <w:bookmarkStart w:id="3" w:name="_Toc520293771"/>
+      <w:bookmarkStart w:id="4" w:name="_Toc520366034"/>
       <w:r>
         <w:rPr>
           <w:rFonts w:ascii="Times New Roman" w:hAnsi="Times New Roman" w:cs="Times New Roman"/>
         </w:rPr>
         <w:t>Scope</w:t>
       </w:r>
-      <w:bookmarkEnd w:id="3"/>
+      <w:bookmarkEnd w:id="4"/>
     </w:p>
     <w:p>
       <w:pPr>
@@ -3403,16 +2746,16 @@
           <w:rFonts w:ascii="Times New Roman" w:hAnsi="Times New Roman" w:cs="Times New Roman"/>
         </w:rPr>
       </w:pPr>
-      <w:bookmarkStart w:id="4" w:name="_Toc226287137"/>
-      <w:bookmarkStart w:id="5" w:name="_Toc520293772"/>
-      <w:bookmarkEnd w:id="4"/>
+      <w:bookmarkStart w:id="5" w:name="_Toc226287137"/>
+      <w:bookmarkStart w:id="6" w:name="_Toc520366035"/>
+      <w:bookmarkEnd w:id="5"/>
       <w:r>
         <w:rPr>
           <w:rFonts w:ascii="Times New Roman" w:hAnsi="Times New Roman" w:cs="Times New Roman"/>
         </w:rPr>
         <w:t>Out of Scope</w:t>
       </w:r>
-      <w:bookmarkEnd w:id="5"/>
+      <w:bookmarkEnd w:id="6"/>
     </w:p>
     <w:p>
       <w:pPr>
@@ -3462,14 +2805,14 @@
           <w:rFonts w:ascii="Times New Roman" w:hAnsi="Times New Roman" w:cs="Times New Roman"/>
         </w:rPr>
       </w:pPr>
-      <w:bookmarkStart w:id="6" w:name="_Toc520293773"/>
+      <w:bookmarkStart w:id="7" w:name="_Toc520366036"/>
       <w:r>
         <w:rPr>
           <w:rFonts w:ascii="Times New Roman" w:hAnsi="Times New Roman" w:cs="Times New Roman"/>
         </w:rPr>
         <w:t>Glossary</w:t>
       </w:r>
-      <w:bookmarkEnd w:id="6"/>
+      <w:bookmarkEnd w:id="7"/>
     </w:p>
     <w:tbl>
       <w:tblPr>
@@ -3624,8 +2967,8 @@
           <w:szCs w:val="22"/>
         </w:rPr>
       </w:pPr>
-      <w:bookmarkStart w:id="7" w:name="_Toc226287139"/>
-      <w:bookmarkEnd w:id="7"/>
+      <w:bookmarkStart w:id="8" w:name="_Toc226287139"/>
+      <w:bookmarkEnd w:id="8"/>
     </w:p>
     <w:p>
       <w:pPr>
@@ -3639,256 +2982,12 @@
           <w:rFonts w:ascii="Times New Roman" w:hAnsi="Times New Roman" w:cs="Times New Roman"/>
         </w:rPr>
       </w:pPr>
-      <w:bookmarkStart w:id="8" w:name="_Toc520293774"/>
+      <w:bookmarkStart w:id="9" w:name="_Toc520366037"/>
       <w:r>
         <w:rPr>
           <w:rFonts w:ascii="Times New Roman" w:hAnsi="Times New Roman" w:cs="Times New Roman"/>
         </w:rPr>
         <w:t>Assumptions</w:t>
-      </w:r>
-      <w:bookmarkEnd w:id="8"/>
-    </w:p>
-    <w:tbl>
-      <w:tblPr>
-        <w:tblW w:w="8892" w:type="dxa"/>
-        <w:tblInd w:w="828" w:type="dxa"/>
-        <w:tblBorders>
-          <w:top w:val="single" w:sz="6" w:space="0" w:color="auto"/>
-          <w:left w:val="single" w:sz="6" w:space="0" w:color="auto"/>
-          <w:bottom w:val="single" w:sz="6" w:space="0" w:color="auto"/>
-          <w:right w:val="single" w:sz="6" w:space="0" w:color="auto"/>
-          <w:insideH w:val="single" w:sz="6" w:space="0" w:color="auto"/>
-          <w:insideV w:val="single" w:sz="6" w:space="0" w:color="auto"/>
-        </w:tblBorders>
-        <w:tblLayout w:type="fixed"/>
-        <w:tblLook w:val="0000" w:firstRow="0" w:lastRow="0" w:firstColumn="0" w:lastColumn="0" w:noHBand="0" w:noVBand="0"/>
-      </w:tblPr>
-      <w:tblGrid>
-        <w:gridCol w:w="1530"/>
-        <w:gridCol w:w="7362"/>
-      </w:tblGrid>
-      <w:tr>
-        <w:trPr>
-          <w:cantSplit/>
-        </w:trPr>
-        <w:tc>
-          <w:tcPr>
-            <w:tcW w:w="1530" w:type="dxa"/>
-            <w:shd w:val="clear" w:color="auto" w:fill="FF0000"/>
-          </w:tcPr>
-          <w:p>
-            <w:pPr>
-              <w:pStyle w:val="TableContents"/>
-              <w:spacing w:before="0" w:after="0"/>
-              <w:rPr>
-                <w:rFonts w:ascii="Times New Roman" w:hAnsi="Times New Roman"/>
-                <w:b/>
-                <w:bCs/>
-                <w:color w:val="FFFFFF"/>
-                <w:szCs w:val="22"/>
-              </w:rPr>
-            </w:pPr>
-            <w:r>
-              <w:rPr>
-                <w:rFonts w:ascii="Times New Roman" w:hAnsi="Times New Roman"/>
-                <w:b/>
-                <w:bCs/>
-                <w:color w:val="FFFFFF"/>
-                <w:szCs w:val="22"/>
-              </w:rPr>
-              <w:t>Ref</w:t>
-            </w:r>
-          </w:p>
-        </w:tc>
-        <w:tc>
-          <w:tcPr>
-            <w:tcW w:w="7362" w:type="dxa"/>
-            <w:shd w:val="clear" w:color="auto" w:fill="FF0000"/>
-          </w:tcPr>
-          <w:p>
-            <w:pPr>
-              <w:pStyle w:val="TableContents"/>
-              <w:spacing w:before="0" w:after="0"/>
-              <w:rPr>
-                <w:rFonts w:ascii="Times New Roman" w:hAnsi="Times New Roman"/>
-                <w:b/>
-                <w:bCs/>
-                <w:color w:val="FFFFFF"/>
-                <w:szCs w:val="22"/>
-              </w:rPr>
-            </w:pPr>
-            <w:r>
-              <w:rPr>
-                <w:rFonts w:ascii="Times New Roman" w:hAnsi="Times New Roman"/>
-                <w:b/>
-                <w:bCs/>
-                <w:color w:val="FFFFFF"/>
-                <w:szCs w:val="22"/>
-              </w:rPr>
-              <w:t>Assumption</w:t>
-            </w:r>
-          </w:p>
-        </w:tc>
-      </w:tr>
-      <w:tr>
-        <w:trPr>
-          <w:cantSplit/>
-        </w:trPr>
-        <w:tc>
-          <w:tcPr>
-            <w:tcW w:w="1530" w:type="dxa"/>
-            <w:vAlign w:val="center"/>
-          </w:tcPr>
-          <w:p>
-            <w:pPr>
-              <w:pStyle w:val="TableContents"/>
-              <w:numPr>
-                <w:ilvl w:val="0"/>
-                <w:numId w:val="2"/>
-              </w:numPr>
-              <w:spacing w:before="0" w:after="0"/>
-              <w:jc w:val="left"/>
-              <w:rPr>
-                <w:rFonts w:ascii="Times New Roman" w:hAnsi="Times New Roman"/>
-                <w:sz w:val="20"/>
-              </w:rPr>
-            </w:pPr>
-          </w:p>
-        </w:tc>
-        <w:tc>
-          <w:tcPr>
-            <w:tcW w:w="7362" w:type="dxa"/>
-            <w:vAlign w:val="center"/>
-          </w:tcPr>
-          <w:p>
-            <w:pPr>
-              <w:pStyle w:val="TableContents"/>
-              <w:spacing w:before="0" w:after="0"/>
-              <w:jc w:val="left"/>
-              <w:rPr>
-                <w:rFonts w:ascii="Times New Roman" w:hAnsi="Times New Roman"/>
-                <w:sz w:val="20"/>
-              </w:rPr>
-            </w:pPr>
-          </w:p>
-        </w:tc>
-      </w:tr>
-      <w:tr>
-        <w:trPr>
-          <w:cantSplit/>
-        </w:trPr>
-        <w:tc>
-          <w:tcPr>
-            <w:tcW w:w="1530" w:type="dxa"/>
-            <w:vAlign w:val="center"/>
-          </w:tcPr>
-          <w:p>
-            <w:pPr>
-              <w:pStyle w:val="TableContents"/>
-              <w:numPr>
-                <w:ilvl w:val="0"/>
-                <w:numId w:val="2"/>
-              </w:numPr>
-              <w:spacing w:before="0" w:after="0"/>
-              <w:jc w:val="left"/>
-              <w:rPr>
-                <w:rFonts w:ascii="Times New Roman" w:hAnsi="Times New Roman"/>
-                <w:sz w:val="20"/>
-              </w:rPr>
-            </w:pPr>
-          </w:p>
-        </w:tc>
-        <w:tc>
-          <w:tcPr>
-            <w:tcW w:w="7362" w:type="dxa"/>
-            <w:vAlign w:val="center"/>
-          </w:tcPr>
-          <w:p>
-            <w:pPr>
-              <w:pStyle w:val="TableContents"/>
-              <w:spacing w:before="0" w:after="0"/>
-              <w:jc w:val="left"/>
-              <w:rPr>
-                <w:rFonts w:ascii="Times New Roman" w:hAnsi="Times New Roman"/>
-                <w:sz w:val="20"/>
-              </w:rPr>
-            </w:pPr>
-          </w:p>
-        </w:tc>
-      </w:tr>
-      <w:tr>
-        <w:trPr>
-          <w:cantSplit/>
-        </w:trPr>
-        <w:tc>
-          <w:tcPr>
-            <w:tcW w:w="1530" w:type="dxa"/>
-            <w:vAlign w:val="center"/>
-          </w:tcPr>
-          <w:p>
-            <w:pPr>
-              <w:pStyle w:val="TableContents"/>
-              <w:numPr>
-                <w:ilvl w:val="0"/>
-                <w:numId w:val="2"/>
-              </w:numPr>
-              <w:spacing w:before="0" w:after="0"/>
-              <w:jc w:val="left"/>
-              <w:rPr>
-                <w:rFonts w:ascii="Times New Roman" w:hAnsi="Times New Roman"/>
-                <w:sz w:val="20"/>
-              </w:rPr>
-            </w:pPr>
-          </w:p>
-        </w:tc>
-        <w:tc>
-          <w:tcPr>
-            <w:tcW w:w="7362" w:type="dxa"/>
-            <w:vAlign w:val="center"/>
-          </w:tcPr>
-          <w:p>
-            <w:pPr>
-              <w:pStyle w:val="TableContents"/>
-              <w:spacing w:before="0" w:after="0"/>
-              <w:jc w:val="left"/>
-              <w:rPr>
-                <w:rFonts w:ascii="Times New Roman" w:hAnsi="Times New Roman"/>
-                <w:sz w:val="20"/>
-              </w:rPr>
-            </w:pPr>
-          </w:p>
-        </w:tc>
-      </w:tr>
-    </w:tbl>
-    <w:p>
-      <w:pPr>
-        <w:pStyle w:val="Guide"/>
-        <w:spacing w:before="0" w:after="0"/>
-        <w:ind w:left="1080"/>
-        <w:rPr>
-          <w:rFonts w:ascii="Times New Roman" w:hAnsi="Times New Roman"/>
-          <w:szCs w:val="22"/>
-        </w:rPr>
-      </w:pPr>
-    </w:p>
-    <w:p>
-      <w:pPr>
-        <w:pStyle w:val="Heading2"/>
-        <w:tabs>
-          <w:tab w:val="clear" w:pos="720"/>
-        </w:tabs>
-        <w:spacing w:before="0" w:after="0"/>
-        <w:ind w:hanging="360"/>
-        <w:rPr>
-          <w:rFonts w:ascii="Times New Roman" w:hAnsi="Times New Roman" w:cs="Times New Roman"/>
-        </w:rPr>
-      </w:pPr>
-      <w:bookmarkStart w:id="9" w:name="_Toc520293775"/>
-      <w:r>
-        <w:rPr>
-          <w:rFonts w:ascii="Times New Roman" w:hAnsi="Times New Roman" w:cs="Times New Roman"/>
-        </w:rPr>
-        <w:t>Constraints</w:t>
       </w:r>
       <w:bookmarkEnd w:id="9"/>
     </w:p>
@@ -3969,7 +3068,7 @@
                 <w:color w:val="FFFFFF"/>
                 <w:szCs w:val="22"/>
               </w:rPr>
-              <w:t>Constraint</w:t>
+              <w:t>Assumption</w:t>
             </w:r>
           </w:p>
         </w:tc>
@@ -3981,15 +3080,17 @@
         <w:tc>
           <w:tcPr>
             <w:tcW w:w="1530" w:type="dxa"/>
+            <w:vAlign w:val="center"/>
           </w:tcPr>
           <w:p>
             <w:pPr>
               <w:pStyle w:val="TableContents"/>
               <w:numPr>
                 <w:ilvl w:val="0"/>
-                <w:numId w:val="3"/>
+                <w:numId w:val="2"/>
               </w:numPr>
               <w:spacing w:before="0" w:after="0"/>
+              <w:jc w:val="left"/>
               <w:rPr>
                 <w:rFonts w:ascii="Times New Roman" w:hAnsi="Times New Roman"/>
                 <w:sz w:val="20"/>
@@ -4000,11 +3101,13 @@
         <w:tc>
           <w:tcPr>
             <w:tcW w:w="7362" w:type="dxa"/>
+            <w:vAlign w:val="center"/>
           </w:tcPr>
           <w:p>
             <w:pPr>
               <w:pStyle w:val="TableContents"/>
               <w:spacing w:before="0" w:after="0"/>
+              <w:jc w:val="left"/>
               <w:rPr>
                 <w:rFonts w:ascii="Times New Roman" w:hAnsi="Times New Roman"/>
                 <w:sz w:val="20"/>
@@ -4020,15 +3123,17 @@
         <w:tc>
           <w:tcPr>
             <w:tcW w:w="1530" w:type="dxa"/>
+            <w:vAlign w:val="center"/>
           </w:tcPr>
           <w:p>
             <w:pPr>
               <w:pStyle w:val="TableContents"/>
               <w:numPr>
                 <w:ilvl w:val="0"/>
-                <w:numId w:val="3"/>
+                <w:numId w:val="2"/>
               </w:numPr>
               <w:spacing w:before="0" w:after="0"/>
+              <w:jc w:val="left"/>
               <w:rPr>
                 <w:rFonts w:ascii="Times New Roman" w:hAnsi="Times New Roman"/>
                 <w:sz w:val="20"/>
@@ -4039,11 +3144,13 @@
         <w:tc>
           <w:tcPr>
             <w:tcW w:w="7362" w:type="dxa"/>
+            <w:vAlign w:val="center"/>
           </w:tcPr>
           <w:p>
             <w:pPr>
               <w:pStyle w:val="TableContents"/>
               <w:spacing w:before="0" w:after="0"/>
+              <w:jc w:val="left"/>
               <w:rPr>
                 <w:rFonts w:ascii="Times New Roman" w:hAnsi="Times New Roman"/>
                 <w:sz w:val="20"/>
@@ -4059,26 +3166,34 @@
         <w:tc>
           <w:tcPr>
             <w:tcW w:w="1530" w:type="dxa"/>
+            <w:vAlign w:val="center"/>
+          </w:tcPr>
+          <w:p>
+            <w:pPr>
+              <w:pStyle w:val="TableContents"/>
+              <w:numPr>
+                <w:ilvl w:val="0"/>
+                <w:numId w:val="2"/>
+              </w:numPr>
+              <w:spacing w:before="0" w:after="0"/>
+              <w:jc w:val="left"/>
+              <w:rPr>
+                <w:rFonts w:ascii="Times New Roman" w:hAnsi="Times New Roman"/>
+                <w:sz w:val="20"/>
+              </w:rPr>
+            </w:pPr>
+          </w:p>
+        </w:tc>
+        <w:tc>
+          <w:tcPr>
+            <w:tcW w:w="7362" w:type="dxa"/>
+            <w:vAlign w:val="center"/>
           </w:tcPr>
           <w:p>
             <w:pPr>
               <w:pStyle w:val="TableContents"/>
               <w:spacing w:before="0" w:after="0"/>
-              <w:rPr>
-                <w:rFonts w:ascii="Times New Roman" w:hAnsi="Times New Roman"/>
-                <w:sz w:val="20"/>
-              </w:rPr>
-            </w:pPr>
-          </w:p>
-        </w:tc>
-        <w:tc>
-          <w:tcPr>
-            <w:tcW w:w="7362" w:type="dxa"/>
-          </w:tcPr>
-          <w:p>
-            <w:pPr>
-              <w:pStyle w:val="TableContents"/>
-              <w:spacing w:before="0" w:after="0"/>
+              <w:jc w:val="left"/>
               <w:rPr>
                 <w:rFonts w:ascii="Times New Roman" w:hAnsi="Times New Roman"/>
                 <w:sz w:val="20"/>
@@ -4088,6 +3203,17 @@
         </w:tc>
       </w:tr>
     </w:tbl>
+    <w:p>
+      <w:pPr>
+        <w:pStyle w:val="Guide"/>
+        <w:spacing w:before="0" w:after="0"/>
+        <w:ind w:left="1080"/>
+        <w:rPr>
+          <w:rFonts w:ascii="Times New Roman" w:hAnsi="Times New Roman"/>
+          <w:szCs w:val="22"/>
+        </w:rPr>
+      </w:pPr>
+    </w:p>
     <w:p>
       <w:pPr>
         <w:pStyle w:val="Heading2"/>
@@ -4100,12 +3226,12 @@
           <w:rFonts w:ascii="Times New Roman" w:hAnsi="Times New Roman" w:cs="Times New Roman"/>
         </w:rPr>
       </w:pPr>
-      <w:bookmarkStart w:id="10" w:name="_Toc520293776"/>
+      <w:bookmarkStart w:id="10" w:name="_Toc520366038"/>
       <w:r>
         <w:rPr>
           <w:rFonts w:ascii="Times New Roman" w:hAnsi="Times New Roman" w:cs="Times New Roman"/>
         </w:rPr>
-        <w:t>Dependencies</w:t>
+        <w:t>Constraints</w:t>
       </w:r>
       <w:bookmarkEnd w:id="10"/>
     </w:p>
@@ -4186,6 +3312,223 @@
                 <w:color w:val="FFFFFF"/>
                 <w:szCs w:val="22"/>
               </w:rPr>
+              <w:t>Constraint</w:t>
+            </w:r>
+          </w:p>
+        </w:tc>
+      </w:tr>
+      <w:tr>
+        <w:trPr>
+          <w:cantSplit/>
+        </w:trPr>
+        <w:tc>
+          <w:tcPr>
+            <w:tcW w:w="1530" w:type="dxa"/>
+          </w:tcPr>
+          <w:p>
+            <w:pPr>
+              <w:pStyle w:val="TableContents"/>
+              <w:numPr>
+                <w:ilvl w:val="0"/>
+                <w:numId w:val="3"/>
+              </w:numPr>
+              <w:spacing w:before="0" w:after="0"/>
+              <w:rPr>
+                <w:rFonts w:ascii="Times New Roman" w:hAnsi="Times New Roman"/>
+                <w:sz w:val="20"/>
+              </w:rPr>
+            </w:pPr>
+          </w:p>
+        </w:tc>
+        <w:tc>
+          <w:tcPr>
+            <w:tcW w:w="7362" w:type="dxa"/>
+          </w:tcPr>
+          <w:p>
+            <w:pPr>
+              <w:pStyle w:val="TableContents"/>
+              <w:spacing w:before="0" w:after="0"/>
+              <w:rPr>
+                <w:rFonts w:ascii="Times New Roman" w:hAnsi="Times New Roman"/>
+                <w:sz w:val="20"/>
+              </w:rPr>
+            </w:pPr>
+          </w:p>
+        </w:tc>
+      </w:tr>
+      <w:tr>
+        <w:trPr>
+          <w:cantSplit/>
+        </w:trPr>
+        <w:tc>
+          <w:tcPr>
+            <w:tcW w:w="1530" w:type="dxa"/>
+          </w:tcPr>
+          <w:p>
+            <w:pPr>
+              <w:pStyle w:val="TableContents"/>
+              <w:numPr>
+                <w:ilvl w:val="0"/>
+                <w:numId w:val="3"/>
+              </w:numPr>
+              <w:spacing w:before="0" w:after="0"/>
+              <w:rPr>
+                <w:rFonts w:ascii="Times New Roman" w:hAnsi="Times New Roman"/>
+                <w:sz w:val="20"/>
+              </w:rPr>
+            </w:pPr>
+          </w:p>
+        </w:tc>
+        <w:tc>
+          <w:tcPr>
+            <w:tcW w:w="7362" w:type="dxa"/>
+          </w:tcPr>
+          <w:p>
+            <w:pPr>
+              <w:pStyle w:val="TableContents"/>
+              <w:spacing w:before="0" w:after="0"/>
+              <w:rPr>
+                <w:rFonts w:ascii="Times New Roman" w:hAnsi="Times New Roman"/>
+                <w:sz w:val="20"/>
+              </w:rPr>
+            </w:pPr>
+          </w:p>
+        </w:tc>
+      </w:tr>
+      <w:tr>
+        <w:trPr>
+          <w:cantSplit/>
+        </w:trPr>
+        <w:tc>
+          <w:tcPr>
+            <w:tcW w:w="1530" w:type="dxa"/>
+          </w:tcPr>
+          <w:p>
+            <w:pPr>
+              <w:pStyle w:val="TableContents"/>
+              <w:spacing w:before="0" w:after="0"/>
+              <w:rPr>
+                <w:rFonts w:ascii="Times New Roman" w:hAnsi="Times New Roman"/>
+                <w:sz w:val="20"/>
+              </w:rPr>
+            </w:pPr>
+          </w:p>
+        </w:tc>
+        <w:tc>
+          <w:tcPr>
+            <w:tcW w:w="7362" w:type="dxa"/>
+          </w:tcPr>
+          <w:p>
+            <w:pPr>
+              <w:pStyle w:val="TableContents"/>
+              <w:spacing w:before="0" w:after="0"/>
+              <w:rPr>
+                <w:rFonts w:ascii="Times New Roman" w:hAnsi="Times New Roman"/>
+                <w:sz w:val="20"/>
+              </w:rPr>
+            </w:pPr>
+          </w:p>
+        </w:tc>
+      </w:tr>
+    </w:tbl>
+    <w:p>
+      <w:pPr>
+        <w:pStyle w:val="Heading2"/>
+        <w:tabs>
+          <w:tab w:val="clear" w:pos="720"/>
+        </w:tabs>
+        <w:spacing w:before="0" w:after="0"/>
+        <w:ind w:hanging="360"/>
+        <w:rPr>
+          <w:rFonts w:ascii="Times New Roman" w:hAnsi="Times New Roman" w:cs="Times New Roman"/>
+        </w:rPr>
+      </w:pPr>
+      <w:bookmarkStart w:id="11" w:name="_Toc520366039"/>
+      <w:r>
+        <w:rPr>
+          <w:rFonts w:ascii="Times New Roman" w:hAnsi="Times New Roman" w:cs="Times New Roman"/>
+        </w:rPr>
+        <w:t>Dependencies</w:t>
+      </w:r>
+      <w:bookmarkEnd w:id="11"/>
+    </w:p>
+    <w:tbl>
+      <w:tblPr>
+        <w:tblW w:w="8892" w:type="dxa"/>
+        <w:tblInd w:w="828" w:type="dxa"/>
+        <w:tblBorders>
+          <w:top w:val="single" w:sz="6" w:space="0" w:color="auto"/>
+          <w:left w:val="single" w:sz="6" w:space="0" w:color="auto"/>
+          <w:bottom w:val="single" w:sz="6" w:space="0" w:color="auto"/>
+          <w:right w:val="single" w:sz="6" w:space="0" w:color="auto"/>
+          <w:insideH w:val="single" w:sz="6" w:space="0" w:color="auto"/>
+          <w:insideV w:val="single" w:sz="6" w:space="0" w:color="auto"/>
+        </w:tblBorders>
+        <w:tblLayout w:type="fixed"/>
+        <w:tblLook w:val="0000" w:firstRow="0" w:lastRow="0" w:firstColumn="0" w:lastColumn="0" w:noHBand="0" w:noVBand="0"/>
+      </w:tblPr>
+      <w:tblGrid>
+        <w:gridCol w:w="1530"/>
+        <w:gridCol w:w="7362"/>
+      </w:tblGrid>
+      <w:tr>
+        <w:trPr>
+          <w:cantSplit/>
+        </w:trPr>
+        <w:tc>
+          <w:tcPr>
+            <w:tcW w:w="1530" w:type="dxa"/>
+            <w:shd w:val="clear" w:color="auto" w:fill="FF0000"/>
+          </w:tcPr>
+          <w:p>
+            <w:pPr>
+              <w:pStyle w:val="TableContents"/>
+              <w:spacing w:before="0" w:after="0"/>
+              <w:rPr>
+                <w:rFonts w:ascii="Times New Roman" w:hAnsi="Times New Roman"/>
+                <w:b/>
+                <w:bCs/>
+                <w:color w:val="FFFFFF"/>
+                <w:szCs w:val="22"/>
+              </w:rPr>
+            </w:pPr>
+            <w:r>
+              <w:rPr>
+                <w:rFonts w:ascii="Times New Roman" w:hAnsi="Times New Roman"/>
+                <w:b/>
+                <w:bCs/>
+                <w:color w:val="FFFFFF"/>
+                <w:szCs w:val="22"/>
+              </w:rPr>
+              <w:t>Ref</w:t>
+            </w:r>
+          </w:p>
+        </w:tc>
+        <w:tc>
+          <w:tcPr>
+            <w:tcW w:w="7362" w:type="dxa"/>
+            <w:shd w:val="clear" w:color="auto" w:fill="FF0000"/>
+          </w:tcPr>
+          <w:p>
+            <w:pPr>
+              <w:pStyle w:val="TableContents"/>
+              <w:spacing w:before="0" w:after="0"/>
+              <w:rPr>
+                <w:rFonts w:ascii="Times New Roman" w:hAnsi="Times New Roman"/>
+                <w:b/>
+                <w:bCs/>
+                <w:color w:val="FFFFFF"/>
+                <w:szCs w:val="22"/>
+              </w:rPr>
+            </w:pPr>
+            <w:r>
+              <w:rPr>
+                <w:rFonts w:ascii="Times New Roman" w:hAnsi="Times New Roman"/>
+                <w:b/>
+                <w:bCs/>
+                <w:color w:val="FFFFFF"/>
+                <w:szCs w:val="22"/>
+              </w:rPr>
               <w:t>Dependency</w:t>
             </w:r>
           </w:p>
@@ -4337,7 +3680,7 @@
           <w:lang w:val="en-US"/>
         </w:rPr>
       </w:pPr>
-      <w:bookmarkStart w:id="11" w:name="_Toc520293777"/>
+      <w:bookmarkStart w:id="12" w:name="_Toc520366040"/>
       <w:r>
         <w:rPr>
           <w:rFonts w:ascii="Times New Roman" w:hAnsi="Times New Roman" w:cs="Times New Roman"/>
@@ -4347,7 +3690,7 @@
         <w:lastRenderedPageBreak/>
         <w:t>USER REQUIREMENTS</w:t>
       </w:r>
-      <w:bookmarkEnd w:id="11"/>
+      <w:bookmarkEnd w:id="12"/>
     </w:p>
     <w:p>
       <w:pPr>
@@ -4366,7 +3709,7 @@
           <w:szCs w:val="22"/>
         </w:rPr>
       </w:pPr>
-      <w:bookmarkStart w:id="12" w:name="_Toc520293778"/>
+      <w:bookmarkStart w:id="13" w:name="_Toc520366041"/>
       <w:r>
         <w:rPr>
           <w:rFonts w:ascii="Times New Roman" w:hAnsi="Times New Roman" w:cs="Times New Roman"/>
@@ -4374,7 +3717,7 @@
         </w:rPr>
         <w:t>Actors</w:t>
       </w:r>
-      <w:bookmarkEnd w:id="12"/>
+      <w:bookmarkEnd w:id="13"/>
     </w:p>
     <w:tbl>
       <w:tblPr>
@@ -4689,7 +4032,7 @@
         </w:rPr>
         <w:t xml:space="preserve"> </w:t>
       </w:r>
-      <w:bookmarkStart w:id="13" w:name="_Toc520293779"/>
+      <w:bookmarkStart w:id="14" w:name="_Toc520366042"/>
       <w:r>
         <w:rPr>
           <w:rFonts w:ascii="Times New Roman" w:hAnsi="Times New Roman" w:cs="Times New Roman"/>
@@ -4697,7 +4040,7 @@
         </w:rPr>
         <w:t>Use Case Model</w:t>
       </w:r>
-      <w:bookmarkEnd w:id="13"/>
+      <w:bookmarkEnd w:id="14"/>
     </w:p>
     <w:p>
       <w:pPr>
@@ -4795,8 +4138,6 @@
           </wp:inline>
         </w:drawing>
       </w:r>
-      <w:bookmarkStart w:id="14" w:name="_GoBack"/>
-      <w:bookmarkEnd w:id="14"/>
     </w:p>
     <w:p>
       <w:pPr>
@@ -4990,7 +4331,7 @@
       <w:bookmarkStart w:id="18" w:name="_Ref441156257"/>
       <w:bookmarkStart w:id="19" w:name="_Ref441156258"/>
       <w:bookmarkStart w:id="20" w:name="_Ref441156293"/>
-      <w:bookmarkStart w:id="21" w:name="_Toc520293780"/>
+      <w:bookmarkStart w:id="21" w:name="_Toc520366043"/>
       <w:bookmarkEnd w:id="15"/>
       <w:r>
         <w:rPr>
@@ -11852,6 +11193,33 @@
       <w:bookmarkStart w:id="23" w:name="_Assign_Member_to"/>
       <w:bookmarkEnd w:id="22"/>
       <w:bookmarkEnd w:id="23"/>
+    </w:p>
+    <w:p>
+      <w:pPr>
+        <w:spacing w:before="0" w:after="0"/>
+        <w:rPr>
+          <w:rFonts w:ascii="Times New Roman" w:hAnsi="Times New Roman"/>
+          <w:lang w:eastAsia="ja-JP"/>
+        </w:rPr>
+      </w:pPr>
+    </w:p>
+    <w:p>
+      <w:pPr>
+        <w:spacing w:before="0" w:after="0"/>
+        <w:rPr>
+          <w:rFonts w:ascii="Times New Roman" w:hAnsi="Times New Roman"/>
+          <w:lang w:eastAsia="ja-JP"/>
+        </w:rPr>
+      </w:pPr>
+    </w:p>
+    <w:p>
+      <w:pPr>
+        <w:spacing w:before="0" w:after="0"/>
+        <w:rPr>
+          <w:rFonts w:ascii="Times New Roman" w:hAnsi="Times New Roman"/>
+          <w:lang w:eastAsia="ja-JP"/>
+        </w:rPr>
+      </w:pPr>
     </w:p>
     <w:p>
       <w:pPr>
@@ -13089,7 +12457,7 @@
       <w:bookmarkStart w:id="1243" w:name="_Manage_System_Accounts"/>
       <w:bookmarkStart w:id="1244" w:name="_Assign_Member_to_1"/>
       <w:bookmarkStart w:id="1245" w:name="_Manage_Tools"/>
-      <w:bookmarkStart w:id="1246" w:name="_Toc520293781"/>
+      <w:bookmarkStart w:id="1246" w:name="_Toc520366044"/>
       <w:bookmarkEnd w:id="24"/>
       <w:bookmarkEnd w:id="25"/>
       <w:bookmarkEnd w:id="26"/>
@@ -14318,12 +13686,14 @@
           <w:caps w:val="0"/>
           <w:lang w:val="en-US"/>
         </w:rPr>
-        <w:t>DATA DICTIONARY</w:t>
+        <w:lastRenderedPageBreak/>
+        <w:t>SYSTEM ARCHITECTURE</w:t>
       </w:r>
       <w:bookmarkEnd w:id="1246"/>
     </w:p>
     <w:p>
       <w:pPr>
+        <w:jc w:val="center"/>
         <w:rPr>
           <w:rFonts w:ascii="Times New Roman" w:hAnsi="Times New Roman"/>
           <w:lang w:val="en-US" w:eastAsia="ja-JP"/>
@@ -14331,11 +13701,65 @@
       </w:pPr>
       <w:r>
         <w:rPr>
+          <w:noProof/>
+        </w:rPr>
+        <w:drawing>
+          <wp:inline distT="0" distB="0" distL="0" distR="0" wp14:anchorId="5BE7575B" wp14:editId="1D21E35E">
+            <wp:extent cx="5058888" cy="4321370"/>
+            <wp:effectExtent l="0" t="0" r="8890" b="3175"/>
+            <wp:docPr id="1" name="Picture 1"/>
+            <wp:cNvGraphicFramePr>
+              <a:graphicFrameLocks xmlns:a="http://schemas.openxmlformats.org/drawingml/2006/main" noChangeAspect="1"/>
+            </wp:cNvGraphicFramePr>
+            <a:graphic xmlns:a="http://schemas.openxmlformats.org/drawingml/2006/main">
+              <a:graphicData uri="http://schemas.openxmlformats.org/drawingml/2006/picture">
+                <pic:pic xmlns:pic="http://schemas.openxmlformats.org/drawingml/2006/picture">
+                  <pic:nvPicPr>
+                    <pic:cNvPr id="0" name="Picture 1"/>
+                    <pic:cNvPicPr>
+                      <a:picLocks noChangeAspect="1" noChangeArrowheads="1"/>
+                    </pic:cNvPicPr>
+                  </pic:nvPicPr>
+                  <pic:blipFill>
+                    <a:blip r:embed="rId19">
+                      <a:extLst>
+                        <a:ext uri="{28A0092B-C50C-407E-A947-70E740481C1C}">
+                          <a14:useLocalDpi xmlns:a14="http://schemas.microsoft.com/office/drawing/2010/main" val="0"/>
+                        </a:ext>
+                      </a:extLst>
+                    </a:blip>
+                    <a:srcRect/>
+                    <a:stretch>
+                      <a:fillRect/>
+                    </a:stretch>
+                  </pic:blipFill>
+                  <pic:spPr bwMode="auto">
+                    <a:xfrm>
+                      <a:off x="0" y="0"/>
+                      <a:ext cx="5061431" cy="4323542"/>
+                    </a:xfrm>
+                    <a:prstGeom prst="rect">
+                      <a:avLst/>
+                    </a:prstGeom>
+                    <a:noFill/>
+                    <a:ln>
+                      <a:noFill/>
+                    </a:ln>
+                  </pic:spPr>
+                </pic:pic>
+              </a:graphicData>
+            </a:graphic>
+          </wp:inline>
+        </w:drawing>
+      </w:r>
+    </w:p>
+    <w:p>
+      <w:pPr>
+        <w:rPr>
           <w:rFonts w:ascii="Times New Roman" w:hAnsi="Times New Roman"/>
           <w:lang w:val="en-US" w:eastAsia="ja-JP"/>
         </w:rPr>
-        <w:t>NA</w:t>
-      </w:r>
+      </w:pPr>
     </w:p>
     <w:p>
       <w:pPr>
@@ -14351,24 +13775,16 @@
           <w:lang w:val="en-US"/>
         </w:rPr>
       </w:pPr>
-      <w:bookmarkStart w:id="1247" w:name="_Toc520293782"/>
+      <w:bookmarkStart w:id="1247" w:name="_Toc520366045"/>
       <w:r>
         <w:rPr>
           <w:rFonts w:ascii="Times New Roman" w:hAnsi="Times New Roman" w:cs="Times New Roman"/>
           <w:caps w:val="0"/>
           <w:lang w:val="en-US"/>
         </w:rPr>
-        <w:t>COMMON BEHAVIOURS</w:t>
+        <w:t>DATA DICTIONARY</w:t>
       </w:r>
       <w:bookmarkEnd w:id="1247"/>
-      <w:r>
-        <w:rPr>
-          <w:rFonts w:ascii="Times New Roman" w:hAnsi="Times New Roman" w:cs="Times New Roman"/>
-          <w:caps w:val="0"/>
-          <w:lang w:val="en-US"/>
-        </w:rPr>
-        <w:t xml:space="preserve"> </w:t>
-      </w:r>
     </w:p>
     <w:p>
       <w:pPr>
@@ -14384,20 +13800,6 @@
         </w:rPr>
         <w:t>NA</w:t>
       </w:r>
-    </w:p>
-    <w:p>
-      <w:pPr>
-        <w:rPr>
-          <w:rFonts w:ascii="Times New Roman" w:hAnsi="Times New Roman"/>
-          <w:lang w:val="en-US" w:eastAsia="ja-JP"/>
-        </w:rPr>
-        <w:sectPr>
-          <w:pgSz w:w="11906" w:h="16838" w:code="9"/>
-          <w:pgMar w:top="1418" w:right="1077" w:bottom="340" w:left="1134" w:header="720" w:footer="805" w:gutter="0"/>
-          <w:cols w:space="708"/>
-          <w:docGrid w:linePitch="360"/>
-        </w:sectPr>
-      </w:pPr>
     </w:p>
     <w:p>
       <w:pPr>
@@ -14413,7 +13815,69 @@
           <w:lang w:val="en-US"/>
         </w:rPr>
       </w:pPr>
-      <w:bookmarkStart w:id="1248" w:name="_Toc520293783"/>
+      <w:bookmarkStart w:id="1248" w:name="_Toc520366046"/>
+      <w:r>
+        <w:rPr>
+          <w:rFonts w:ascii="Times New Roman" w:hAnsi="Times New Roman" w:cs="Times New Roman"/>
+          <w:caps w:val="0"/>
+          <w:lang w:val="en-US"/>
+        </w:rPr>
+        <w:t>COMMON BEHAVIOURS</w:t>
+      </w:r>
+      <w:bookmarkEnd w:id="1248"/>
+      <w:r>
+        <w:rPr>
+          <w:rFonts w:ascii="Times New Roman" w:hAnsi="Times New Roman" w:cs="Times New Roman"/>
+          <w:caps w:val="0"/>
+          <w:lang w:val="en-US"/>
+        </w:rPr>
+        <w:t xml:space="preserve"> </w:t>
+      </w:r>
+    </w:p>
+    <w:p>
+      <w:pPr>
+        <w:rPr>
+          <w:rFonts w:ascii="Times New Roman" w:hAnsi="Times New Roman"/>
+          <w:lang w:val="en-US" w:eastAsia="ja-JP"/>
+        </w:rPr>
+      </w:pPr>
+      <w:r>
+        <w:rPr>
+          <w:rFonts w:ascii="Times New Roman" w:hAnsi="Times New Roman"/>
+          <w:lang w:val="en-US" w:eastAsia="ja-JP"/>
+        </w:rPr>
+        <w:t>NA</w:t>
+      </w:r>
+    </w:p>
+    <w:p>
+      <w:pPr>
+        <w:rPr>
+          <w:rFonts w:ascii="Times New Roman" w:hAnsi="Times New Roman"/>
+          <w:lang w:val="en-US" w:eastAsia="ja-JP"/>
+        </w:rPr>
+        <w:sectPr>
+          <w:pgSz w:w="11906" w:h="16838" w:code="9"/>
+          <w:pgMar w:top="1418" w:right="1077" w:bottom="340" w:left="1134" w:header="720" w:footer="805" w:gutter="0"/>
+          <w:cols w:space="708"/>
+          <w:docGrid w:linePitch="360"/>
+        </w:sectPr>
+      </w:pPr>
+    </w:p>
+    <w:p>
+      <w:pPr>
+        <w:pStyle w:val="Heading1"/>
+        <w:tabs>
+          <w:tab w:val="clear" w:pos="720"/>
+        </w:tabs>
+        <w:spacing w:before="0" w:after="0"/>
+        <w:ind w:left="360" w:hanging="360"/>
+        <w:rPr>
+          <w:rFonts w:ascii="Times New Roman" w:hAnsi="Times New Roman" w:cs="Times New Roman"/>
+          <w:caps w:val="0"/>
+          <w:lang w:val="en-US"/>
+        </w:rPr>
+      </w:pPr>
+      <w:bookmarkStart w:id="1249" w:name="_Toc520366047"/>
       <w:r>
         <w:rPr>
           <w:rFonts w:ascii="Times New Roman" w:hAnsi="Times New Roman" w:cs="Times New Roman"/>
@@ -14423,7 +13887,7 @@
         <w:lastRenderedPageBreak/>
         <w:t>NON-FUNCTIONAL REQUIREMENTS</w:t>
       </w:r>
-      <w:bookmarkEnd w:id="1248"/>
+      <w:bookmarkEnd w:id="1249"/>
     </w:p>
     <w:p>
       <w:pPr>
@@ -14443,6 +13907,7 @@
         </w:rPr>
         <w:t>N/A</w:t>
       </w:r>
+      <w:bookmarkEnd w:id="0"/>
     </w:p>
     <w:sectPr>
       <w:pgSz w:w="11906" w:h="16838" w:code="9"/>
@@ -21383,6 +20848,15 @@
 </file>
 
 <file path=customXml/item2.xml><?xml version="1.0" encoding="utf-8"?>
+<?mso-contentType ?>
+<FormTemplates xmlns="http://schemas.microsoft.com/sharepoint/v3/contenttype/forms">
+  <Display>DocumentLibraryForm</Display>
+  <Edit>DocumentLibraryForm</Edit>
+  <New>DocumentLibraryForm</New>
+</FormTemplates>
+</file>
+
+<file path=customXml/item3.xml><?xml version="1.0" encoding="utf-8"?>
 <ct:contentTypeSchema xmlns:ct="http://schemas.microsoft.com/office/2006/metadata/contentType" xmlns:ma="http://schemas.microsoft.com/office/2006/metadata/properties/metaAttributes" ct:_="" ma:_="" ma:contentTypeName="Page" ma:contentTypeID="0x010100C568DB52D9D0A14D9B2FDCC96666E9F2007948130EC3DB064584E219954237AF3900EFF1EC5D0BC67D47851D3C42B9B0B7B1" ma:contentTypeVersion="1" ma:contentTypeDescription="Page is a system content type template created by the Publishing Resources feature. The column templates from Page will be added to all Pages libraries created by the Publishing feature." ma:contentTypeScope="" ma:versionID="69e7725d7f21626137891130ddd383d2">
   <xsd:schema xmlns:xsd="http://www.w3.org/2001/XMLSchema" xmlns:xs="http://www.w3.org/2001/XMLSchema" xmlns:p="http://schemas.microsoft.com/office/2006/metadata/properties" xmlns:ns1="http://schemas.microsoft.com/sharepoint/v3" targetNamespace="http://schemas.microsoft.com/office/2006/metadata/properties" ma:root="true" ma:fieldsID="0ae9f5723b20835a7f264595426a6ea3" ns1:_="">
     <xsd:import namespace="http://schemas.microsoft.com/sharepoint/v3"/>
@@ -21617,15 +21091,6 @@
 </ct:contentTypeSchema>
 </file>
 
-<file path=customXml/item3.xml><?xml version="1.0" encoding="utf-8"?>
-<?mso-contentType ?>
-<FormTemplates xmlns="http://schemas.microsoft.com/sharepoint/v3/contenttype/forms">
-  <Display>DocumentLibraryForm</Display>
-  <Edit>DocumentLibraryForm</Edit>
-  <New>DocumentLibraryForm</New>
-</FormTemplates>
-</file>
-
 <file path=customXml/item4.xml><?xml version="1.0" encoding="utf-8"?>
 <b:Sources xmlns:b="http://schemas.openxmlformats.org/officeDocument/2006/bibliography" xmlns="http://schemas.openxmlformats.org/officeDocument/2006/bibliography" SelectedStyle="/APASixthEditionOfficeOnline.xsl" StyleName="APA"/>
 </file>
@@ -21641,6 +21106,14 @@
 </file>
 
 <file path=customXml/itemProps2.xml><?xml version="1.0" encoding="utf-8"?>
+<ds:datastoreItem xmlns:ds="http://schemas.openxmlformats.org/officeDocument/2006/customXml" ds:itemID="{7486CB5E-CAA6-403C-8FF0-D3B4AE47A70E}">
+  <ds:schemaRefs>
+    <ds:schemaRef ds:uri="http://schemas.microsoft.com/sharepoint/v3/contenttype/forms"/>
+  </ds:schemaRefs>
+</ds:datastoreItem>
+</file>
+
+<file path=customXml/itemProps3.xml><?xml version="1.0" encoding="utf-8"?>
 <ds:datastoreItem xmlns:ds="http://schemas.openxmlformats.org/officeDocument/2006/customXml" ds:itemID="{9704B256-68DB-43C7-A702-F5A9054AF832}">
   <ds:schemaRefs>
     <ds:schemaRef ds:uri="http://schemas.microsoft.com/office/2006/metadata/contentType"/>
@@ -21658,16 +21131,8 @@
 </ds:datastoreItem>
 </file>
 
-<file path=customXml/itemProps3.xml><?xml version="1.0" encoding="utf-8"?>
-<ds:datastoreItem xmlns:ds="http://schemas.openxmlformats.org/officeDocument/2006/customXml" ds:itemID="{7486CB5E-CAA6-403C-8FF0-D3B4AE47A70E}">
-  <ds:schemaRefs>
-    <ds:schemaRef ds:uri="http://schemas.microsoft.com/sharepoint/v3/contenttype/forms"/>
-  </ds:schemaRefs>
-</ds:datastoreItem>
-</file>
-
 <file path=customXml/itemProps4.xml><?xml version="1.0" encoding="utf-8"?>
-<ds:datastoreItem xmlns:ds="http://schemas.openxmlformats.org/officeDocument/2006/customXml" ds:itemID="{C31A1482-717C-47A1-AD31-0BB828E17A09}">
+<ds:datastoreItem xmlns:ds="http://schemas.openxmlformats.org/officeDocument/2006/customXml" ds:itemID="{0EA35AB7-F3B0-45D4-BD14-8912F1F3ABC1}">
   <ds:schemaRefs>
     <ds:schemaRef ds:uri="http://schemas.openxmlformats.org/officeDocument/2006/bibliography"/>
   </ds:schemaRefs>

</xml_diff>